<commit_message>
added content to excel and docx
</commit_message>
<xml_diff>
--- a/User Stories.docx
+++ b/User Stories.docx
@@ -826,7 +826,7 @@
           </mc:Choice>
           <mc:Fallback>
             <w:pict>
-              <v:group w14:anchorId="2B9F07E0" id="officeArt object" o:spid="_x0000_s1026" alt="Group 4" style="position:absolute;margin-left:75.4pt;margin-top:14.3pt;width:460.95pt;height:378pt;z-index:251659264;mso-wrap-distance-left:0;mso-wrap-distance-right:0;mso-position-horizontal-relative:page;mso-position-vertical-relative:line" coordorigin="-5" coordsize="58544,48007" o:gfxdata="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">
+              <v:group w14:anchorId="2B9F07E0" id="_x0000_s1026" alt="Group 4" style="position:absolute;margin-left:75.4pt;margin-top:14.3pt;width:460.95pt;height:378pt;z-index:251659264;mso-wrap-distance-left:0;mso-wrap-distance-right:0;mso-position-horizontal-relative:page;mso-position-vertical-relative:line" coordorigin="-5" coordsize="58544,48007" o:gfxdata="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">
                 <v:shapetype id="_x0000_t202" coordsize="21600,21600" o:spt="202" path="m,l,21600r21600,l21600,xe">
                   <v:stroke joinstyle="miter"/>
                   <v:path gradientshapeok="t" o:connecttype="rect"/>
@@ -2048,22 +2048,8 @@
                                   <w:szCs w:val="24"/>
                                   <w:lang w:val="it-IT"/>
                                 </w:rPr>
-                                <w:t xml:space="preserve">Estimate: </w:t>
-                              </w:r>
-                              <w:proofErr w:type="spellStart"/>
-                              <w:r>
-                                <w:rPr>
-                                  <w:rStyle w:val="None"/>
-                                  <w:rFonts w:ascii="Arial" w:hAnsi="Arial"/>
-                                  <w:b/>
-                                  <w:bCs/>
-                                  <w:sz w:val="24"/>
-                                  <w:szCs w:val="24"/>
-                                  <w:lang w:val="it-IT"/>
-                                </w:rPr>
-                                <w:t>Mittel</w:t>
-                              </w:r>
-                              <w:proofErr w:type="spellEnd"/>
+                                <w:t>Estimate: Mittel</w:t>
+                              </w:r>
                             </w:p>
                           </w:txbxContent>
                         </wps:txbx>
@@ -2678,22 +2664,8 @@
                             <w:szCs w:val="24"/>
                             <w:lang w:val="it-IT"/>
                           </w:rPr>
-                          <w:t xml:space="preserve">Estimate: </w:t>
-                        </w:r>
-                        <w:proofErr w:type="spellStart"/>
-                        <w:r>
-                          <w:rPr>
-                            <w:rStyle w:val="None"/>
-                            <w:rFonts w:ascii="Arial" w:hAnsi="Arial"/>
-                            <w:b/>
-                            <w:bCs/>
-                            <w:sz w:val="24"/>
-                            <w:szCs w:val="24"/>
-                            <w:lang w:val="it-IT"/>
-                          </w:rPr>
-                          <w:t>Mittel</w:t>
-                        </w:r>
-                        <w:proofErr w:type="spellEnd"/>
+                          <w:t>Estimate: Mittel</w:t>
+                        </w:r>
                       </w:p>
                     </w:txbxContent>
                   </v:textbox>
@@ -6247,7 +6219,6 @@
                                 </w:rPr>
                                 <w:t xml:space="preserve">Estimate: </w:t>
                               </w:r>
-                              <w:proofErr w:type="spellStart"/>
                               <w:r>
                                 <w:rPr>
                                   <w:rStyle w:val="None"/>
@@ -6260,7 +6231,6 @@
                                 </w:rPr>
                                 <w:t>Mittel</w:t>
                               </w:r>
-                              <w:proofErr w:type="spellEnd"/>
                             </w:p>
                           </w:txbxContent>
                         </wps:txbx>
@@ -6932,7 +6902,6 @@
                           </w:rPr>
                           <w:t xml:space="preserve">Estimate: </w:t>
                         </w:r>
-                        <w:proofErr w:type="spellStart"/>
                         <w:r>
                           <w:rPr>
                             <w:rStyle w:val="None"/>
@@ -6945,7 +6914,6 @@
                           </w:rPr>
                           <w:t>Mittel</w:t>
                         </w:r>
-                        <w:proofErr w:type="spellEnd"/>
                       </w:p>
                     </w:txbxContent>
                   </v:textbox>
@@ -9398,22 +9366,8 @@
                                   <w:szCs w:val="24"/>
                                   <w:lang w:val="it-IT"/>
                                 </w:rPr>
-                                <w:t xml:space="preserve">Estimate: </w:t>
-                              </w:r>
-                              <w:proofErr w:type="spellStart"/>
-                              <w:r>
-                                <w:rPr>
-                                  <w:rStyle w:val="None"/>
-                                  <w:rFonts w:ascii="Arial" w:hAnsi="Arial"/>
-                                  <w:b/>
-                                  <w:bCs/>
-                                  <w:sz w:val="24"/>
-                                  <w:szCs w:val="24"/>
-                                  <w:lang w:val="it-IT"/>
-                                </w:rPr>
-                                <w:t>Mittel</w:t>
-                              </w:r>
-                              <w:proofErr w:type="spellEnd"/>
+                                <w:t>Estimate: Mittel</w:t>
+                              </w:r>
                             </w:p>
                           </w:txbxContent>
                         </wps:txbx>
@@ -10056,22 +10010,8 @@
                             <w:szCs w:val="24"/>
                             <w:lang w:val="it-IT"/>
                           </w:rPr>
-                          <w:t xml:space="preserve">Estimate: </w:t>
-                        </w:r>
-                        <w:proofErr w:type="spellStart"/>
-                        <w:r>
-                          <w:rPr>
-                            <w:rStyle w:val="None"/>
-                            <w:rFonts w:ascii="Arial" w:hAnsi="Arial"/>
-                            <w:b/>
-                            <w:bCs/>
-                            <w:sz w:val="24"/>
-                            <w:szCs w:val="24"/>
-                            <w:lang w:val="it-IT"/>
-                          </w:rPr>
-                          <w:t>Mittel</w:t>
-                        </w:r>
-                        <w:proofErr w:type="spellEnd"/>
+                          <w:t>Estimate: Mittel</w:t>
+                        </w:r>
                       </w:p>
                     </w:txbxContent>
                   </v:textbox>
@@ -11014,22 +10954,8 @@
                                   <w:szCs w:val="24"/>
                                   <w:lang w:val="it-IT"/>
                                 </w:rPr>
-                                <w:t xml:space="preserve">Estimate: </w:t>
-                              </w:r>
-                              <w:proofErr w:type="spellStart"/>
-                              <w:r>
-                                <w:rPr>
-                                  <w:rStyle w:val="None"/>
-                                  <w:rFonts w:ascii="Arial" w:hAnsi="Arial"/>
-                                  <w:b/>
-                                  <w:bCs/>
-                                  <w:sz w:val="24"/>
-                                  <w:szCs w:val="24"/>
-                                  <w:lang w:val="it-IT"/>
-                                </w:rPr>
-                                <w:t>Mittel</w:t>
-                              </w:r>
-                              <w:proofErr w:type="spellEnd"/>
+                                <w:t>Estimate: Mittel</w:t>
+                              </w:r>
                             </w:p>
                           </w:txbxContent>
                         </wps:txbx>
@@ -11664,22 +11590,8 @@
                             <w:szCs w:val="24"/>
                             <w:lang w:val="it-IT"/>
                           </w:rPr>
-                          <w:t xml:space="preserve">Estimate: </w:t>
-                        </w:r>
-                        <w:proofErr w:type="spellStart"/>
-                        <w:r>
-                          <w:rPr>
-                            <w:rStyle w:val="None"/>
-                            <w:rFonts w:ascii="Arial" w:hAnsi="Arial"/>
-                            <w:b/>
-                            <w:bCs/>
-                            <w:sz w:val="24"/>
-                            <w:szCs w:val="24"/>
-                            <w:lang w:val="it-IT"/>
-                          </w:rPr>
-                          <w:t>Mittel</w:t>
-                        </w:r>
-                        <w:proofErr w:type="spellEnd"/>
+                          <w:t>Estimate: Mittel</w:t>
+                        </w:r>
                       </w:p>
                     </w:txbxContent>
                   </v:textbox>
@@ -12604,22 +12516,8 @@
                                   <w:szCs w:val="24"/>
                                   <w:lang w:val="it-IT"/>
                                 </w:rPr>
-                                <w:t xml:space="preserve">Estimate: </w:t>
-                              </w:r>
-                              <w:proofErr w:type="spellStart"/>
-                              <w:r>
-                                <w:rPr>
-                                  <w:rStyle w:val="None"/>
-                                  <w:rFonts w:ascii="Arial" w:hAnsi="Arial"/>
-                                  <w:b/>
-                                  <w:bCs/>
-                                  <w:sz w:val="24"/>
-                                  <w:szCs w:val="24"/>
-                                  <w:lang w:val="it-IT"/>
-                                </w:rPr>
-                                <w:t>Mittel</w:t>
-                              </w:r>
-                              <w:proofErr w:type="spellEnd"/>
+                                <w:t>Estimate: Mittel</w:t>
+                              </w:r>
                             </w:p>
                           </w:txbxContent>
                         </wps:txbx>
@@ -13328,22 +13226,8 @@
                             <w:szCs w:val="24"/>
                             <w:lang w:val="it-IT"/>
                           </w:rPr>
-                          <w:t xml:space="preserve">Estimate: </w:t>
-                        </w:r>
-                        <w:proofErr w:type="spellStart"/>
-                        <w:r>
-                          <w:rPr>
-                            <w:rStyle w:val="None"/>
-                            <w:rFonts w:ascii="Arial" w:hAnsi="Arial"/>
-                            <w:b/>
-                            <w:bCs/>
-                            <w:sz w:val="24"/>
-                            <w:szCs w:val="24"/>
-                            <w:lang w:val="it-IT"/>
-                          </w:rPr>
-                          <w:t>Mittel</w:t>
-                        </w:r>
-                        <w:proofErr w:type="spellEnd"/>
+                          <w:t>Estimate: Mittel</w:t>
+                        </w:r>
                       </w:p>
                     </w:txbxContent>
                   </v:textbox>
@@ -14098,22 +13982,8 @@
                                   <w:szCs w:val="24"/>
                                   <w:lang w:val="it-IT"/>
                                 </w:rPr>
-                                <w:t xml:space="preserve">Estimate: </w:t>
-                              </w:r>
-                              <w:proofErr w:type="spellStart"/>
-                              <w:r>
-                                <w:rPr>
-                                  <w:rStyle w:val="None"/>
-                                  <w:rFonts w:ascii="Arial" w:hAnsi="Arial"/>
-                                  <w:b/>
-                                  <w:bCs/>
-                                  <w:sz w:val="24"/>
-                                  <w:szCs w:val="24"/>
-                                  <w:lang w:val="it-IT"/>
-                                </w:rPr>
-                                <w:t>Mittel</w:t>
-                              </w:r>
-                              <w:proofErr w:type="spellEnd"/>
+                                <w:t>Estimate: Mittel</w:t>
+                              </w:r>
                             </w:p>
                           </w:txbxContent>
                         </wps:txbx>
@@ -14757,22 +14627,8 @@
                             <w:szCs w:val="24"/>
                             <w:lang w:val="it-IT"/>
                           </w:rPr>
-                          <w:t xml:space="preserve">Estimate: </w:t>
-                        </w:r>
-                        <w:proofErr w:type="spellStart"/>
-                        <w:r>
-                          <w:rPr>
-                            <w:rStyle w:val="None"/>
-                            <w:rFonts w:ascii="Arial" w:hAnsi="Arial"/>
-                            <w:b/>
-                            <w:bCs/>
-                            <w:sz w:val="24"/>
-                            <w:szCs w:val="24"/>
-                            <w:lang w:val="it-IT"/>
-                          </w:rPr>
-                          <w:t>Mittel</w:t>
-                        </w:r>
-                        <w:proofErr w:type="spellEnd"/>
+                          <w:t>Estimate: Mittel</w:t>
+                        </w:r>
                       </w:p>
                     </w:txbxContent>
                   </v:textbox>
@@ -15277,33 +15133,19 @@
           <w:lang w:eastAsia="de-DE"/>
         </w:rPr>
       </w:pPr>
-    </w:p>
-    <w:p>
-      <w:pPr>
-        <w:rPr>
-          <w:lang w:eastAsia="de-DE"/>
-        </w:rPr>
-      </w:pPr>
       <w:r>
         <w:rPr>
           <w:rStyle w:val="None"/>
           <w:rFonts w:ascii="Arial" w:eastAsia="Arial" w:hAnsi="Arial" w:cs="Arial"/>
           <w:noProof/>
         </w:rPr>
+        <w:lastRenderedPageBreak/>
         <mc:AlternateContent>
           <mc:Choice Requires="wpg">
             <w:drawing>
-              <wp:anchor distT="0" distB="0" distL="0" distR="0" simplePos="0" relativeHeight="251679744" behindDoc="0" locked="0" layoutInCell="1" allowOverlap="1" wp14:anchorId="3906BBF6" wp14:editId="6F63FC75">
-                <wp:simplePos x="0" y="0"/>
-                <wp:positionH relativeFrom="page">
-                  <wp:posOffset>914400</wp:posOffset>
-                </wp:positionH>
-                <wp:positionV relativeFrom="line">
-                  <wp:posOffset>0</wp:posOffset>
-                </wp:positionV>
-                <wp:extent cx="5854066" cy="4800600"/>
-                <wp:effectExtent l="0" t="0" r="13335" b="12700"/>
-                <wp:wrapNone/>
+              <wp:inline distT="0" distB="0" distL="0" distR="0" wp14:anchorId="3906BBF6" wp14:editId="4665B023">
+                <wp:extent cx="5854065" cy="4800600"/>
+                <wp:effectExtent l="0" t="0" r="13335" b="19050"/>
                 <wp:docPr id="1942608931" name="officeArt object" descr="Group 4"/>
                 <wp:cNvGraphicFramePr/>
                 <a:graphic xmlns:a="http://schemas.openxmlformats.org/drawingml/2006/main">
@@ -15313,7 +15155,7 @@
                       <wpg:grpSpPr>
                         <a:xfrm>
                           <a:off x="0" y="0"/>
-                          <a:ext cx="5854066" cy="4800600"/>
+                          <a:ext cx="5854065" cy="4800600"/>
                           <a:chOff x="-517" y="-1"/>
                           <a:chExt cx="5854409" cy="4800771"/>
                         </a:xfrm>
@@ -15495,22 +15337,8 @@
                                   <w:szCs w:val="24"/>
                                   <w:lang w:val="it-IT"/>
                                 </w:rPr>
-                                <w:t xml:space="preserve">Estimate: </w:t>
-                              </w:r>
-                              <w:proofErr w:type="spellStart"/>
-                              <w:r>
-                                <w:rPr>
-                                  <w:rStyle w:val="None"/>
-                                  <w:rFonts w:ascii="Arial" w:hAnsi="Arial"/>
-                                  <w:b/>
-                                  <w:bCs/>
-                                  <w:sz w:val="24"/>
-                                  <w:szCs w:val="24"/>
-                                  <w:lang w:val="it-IT"/>
-                                </w:rPr>
-                                <w:t>Mittel</w:t>
-                              </w:r>
-                              <w:proofErr w:type="spellEnd"/>
+                                <w:t>Estimate: Mittel</w:t>
+                              </w:r>
                             </w:p>
                           </w:txbxContent>
                         </wps:txbx>
@@ -16045,12 +15873,12 @@
                     </wpg:wgp>
                   </a:graphicData>
                 </a:graphic>
-              </wp:anchor>
+              </wp:inline>
             </w:drawing>
           </mc:Choice>
           <mc:Fallback>
             <w:pict>
-              <v:group w14:anchorId="3906BBF6" id="_x0000_s1086" alt="Group 4" style="position:absolute;margin-left:1in;margin-top:0;width:460.95pt;height:378pt;z-index:251679744;mso-wrap-distance-left:0;mso-wrap-distance-right:0;mso-position-horizontal-relative:page;mso-position-vertical-relative:line" coordorigin="-5" coordsize="58544,48007" o:gfxdata="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">
+              <v:group w14:anchorId="3906BBF6" id="officeArt object" o:spid="_x0000_s1086" alt="Group 4" style="width:460.95pt;height:378pt;mso-position-horizontal-relative:char;mso-position-vertical-relative:line" coordorigin="-5" coordsize="58544,48007" o:gfxdata="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">
                 <v:shape id="Text Box 9" o:spid="_x0000_s1087" type="#_x0000_t202" style="position:absolute;width:32163;height:7347;visibility:visible;mso-wrap-style:square;v-text-anchor:top" o:gfxdata="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" strokecolor="#767171" strokeweight="1pt">
                   <v:stroke joinstyle="round"/>
                   <v:textbox inset="1.2699mm,1.2699mm,1.2699mm,1.2699mm">
@@ -16159,22 +15987,8 @@
                             <w:szCs w:val="24"/>
                             <w:lang w:val="it-IT"/>
                           </w:rPr>
-                          <w:t xml:space="preserve">Estimate: </w:t>
-                        </w:r>
-                        <w:proofErr w:type="spellStart"/>
-                        <w:r>
-                          <w:rPr>
-                            <w:rStyle w:val="None"/>
-                            <w:rFonts w:ascii="Arial" w:hAnsi="Arial"/>
-                            <w:b/>
-                            <w:bCs/>
-                            <w:sz w:val="24"/>
-                            <w:szCs w:val="24"/>
-                            <w:lang w:val="it-IT"/>
-                          </w:rPr>
-                          <w:t>Mittel</w:t>
-                        </w:r>
-                        <w:proofErr w:type="spellEnd"/>
+                          <w:t>Estimate: Mittel</w:t>
+                        </w:r>
                       </w:p>
                     </w:txbxContent>
                   </v:textbox>
@@ -16655,7 +16469,2691 @@
                     </w:txbxContent>
                   </v:textbox>
                 </v:shape>
-                <w10:wrap anchorx="page" anchory="line"/>
+                <w10:anchorlock/>
+              </v:group>
+            </w:pict>
+          </mc:Fallback>
+        </mc:AlternateContent>
+      </w:r>
+    </w:p>
+    <w:p>
+      <w:pPr>
+        <w:rPr>
+          <w:lang w:eastAsia="de-DE"/>
+        </w:rPr>
+      </w:pPr>
+      <w:r>
+        <w:rPr>
+          <w:lang w:eastAsia="de-DE"/>
+        </w:rPr>
+        <w:br w:type="page"/>
+      </w:r>
+    </w:p>
+    <w:p>
+      <w:pPr>
+        <w:rPr>
+          <w:lang w:eastAsia="de-DE"/>
+        </w:rPr>
+      </w:pPr>
+      <w:r>
+        <w:rPr>
+          <w:rStyle w:val="None"/>
+          <w:rFonts w:ascii="Arial" w:eastAsia="Arial" w:hAnsi="Arial" w:cs="Arial"/>
+          <w:noProof/>
+        </w:rPr>
+        <w:lastRenderedPageBreak/>
+        <mc:AlternateContent>
+          <mc:Choice Requires="wpg">
+            <w:drawing>
+              <wp:inline distT="0" distB="0" distL="0" distR="0" wp14:anchorId="3C892314" wp14:editId="74137C52">
+                <wp:extent cx="5854065" cy="4800600"/>
+                <wp:effectExtent l="0" t="0" r="13335" b="19050"/>
+                <wp:docPr id="1157379775" name="officeArt object" descr="Group 4"/>
+                <wp:cNvGraphicFramePr/>
+                <a:graphic xmlns:a="http://schemas.openxmlformats.org/drawingml/2006/main">
+                  <a:graphicData uri="http://schemas.microsoft.com/office/word/2010/wordprocessingGroup">
+                    <wpg:wgp>
+                      <wpg:cNvGrpSpPr/>
+                      <wpg:grpSpPr>
+                        <a:xfrm>
+                          <a:off x="0" y="0"/>
+                          <a:ext cx="5854065" cy="4800600"/>
+                          <a:chOff x="-517" y="-1"/>
+                          <a:chExt cx="5854409" cy="4800771"/>
+                        </a:xfrm>
+                      </wpg:grpSpPr>
+                      <wps:wsp>
+                        <wps:cNvPr id="1536586726" name="Text Box 9"/>
+                        <wps:cNvSpPr txBox="1"/>
+                        <wps:spPr>
+                          <a:xfrm>
+                            <a:off x="-1" y="0"/>
+                            <a:ext cx="3216319" cy="734788"/>
+                          </a:xfrm>
+                          <a:prstGeom prst="rect">
+                            <a:avLst/>
+                          </a:prstGeom>
+                          <a:solidFill>
+                            <a:srgbClr val="FFFFFF"/>
+                          </a:solidFill>
+                          <a:ln w="12700" cap="flat">
+                            <a:solidFill>
+                              <a:srgbClr val="767171"/>
+                            </a:solidFill>
+                            <a:prstDash val="solid"/>
+                            <a:round/>
+                          </a:ln>
+                          <a:effectLst/>
+                        </wps:spPr>
+                        <wps:txbx>
+                          <w:txbxContent>
+                            <w:p>
+                              <w:pPr>
+                                <w:pStyle w:val="BodyA"/>
+                                <w:spacing w:before="120"/>
+                                <w:rPr>
+                                  <w:rFonts w:ascii="Arial" w:eastAsia="Arial" w:hAnsi="Arial" w:cs="Arial"/>
+                                  <w:sz w:val="24"/>
+                                  <w:szCs w:val="24"/>
+                                  <w:lang w:val="de-DE"/>
+                                </w:rPr>
+                              </w:pPr>
+                              <w:r>
+                                <w:rPr>
+                                  <w:rStyle w:val="None"/>
+                                  <w:rFonts w:ascii="Arial" w:hAnsi="Arial"/>
+                                  <w:b/>
+                                  <w:bCs/>
+                                  <w:sz w:val="24"/>
+                                  <w:szCs w:val="24"/>
+                                  <w:lang w:val="de-DE"/>
+                                </w:rPr>
+                                <w:t>Title:</w:t>
+                              </w:r>
+                              <w:r>
+                                <w:rPr>
+                                  <w:rStyle w:val="None"/>
+                                  <w:rFonts w:ascii="Arial" w:eastAsia="Arial" w:hAnsi="Arial" w:cs="Arial"/>
+                                  <w:sz w:val="24"/>
+                                  <w:szCs w:val="24"/>
+                                  <w:lang w:val="de-DE"/>
+                                </w:rPr>
+                                <w:t xml:space="preserve"> </w:t>
+                              </w:r>
+                              <w:r>
+                                <w:rPr>
+                                  <w:rStyle w:val="None"/>
+                                  <w:rFonts w:ascii="Arial" w:eastAsia="Arial" w:hAnsi="Arial" w:cs="Arial"/>
+                                  <w:sz w:val="24"/>
+                                  <w:szCs w:val="24"/>
+                                  <w:lang w:val="de-DE"/>
+                                </w:rPr>
+                                <w:t>Ändern der Anordnung der Maschinen</w:t>
+                              </w:r>
+                            </w:p>
+                          </w:txbxContent>
+                        </wps:txbx>
+                        <wps:bodyPr wrap="square" lIns="45718" tIns="45718" rIns="45718" bIns="45718" numCol="1" anchor="t">
+                          <a:noAutofit/>
+                        </wps:bodyPr>
+                      </wps:wsp>
+                      <wps:wsp>
+                        <wps:cNvPr id="1325958620" name="Text Box 10"/>
+                        <wps:cNvSpPr txBox="1"/>
+                        <wps:spPr>
+                          <a:xfrm>
+                            <a:off x="3215060" y="0"/>
+                            <a:ext cx="1317789" cy="733776"/>
+                          </a:xfrm>
+                          <a:prstGeom prst="rect">
+                            <a:avLst/>
+                          </a:prstGeom>
+                          <a:solidFill>
+                            <a:srgbClr val="FFFFFF"/>
+                          </a:solidFill>
+                          <a:ln w="12700" cap="flat">
+                            <a:solidFill>
+                              <a:srgbClr val="767171"/>
+                            </a:solidFill>
+                            <a:prstDash val="solid"/>
+                            <a:round/>
+                          </a:ln>
+                          <a:effectLst/>
+                        </wps:spPr>
+                        <wps:txbx>
+                          <w:txbxContent>
+                            <w:p>
+                              <w:pPr>
+                                <w:pStyle w:val="BodyA"/>
+                                <w:spacing w:before="120"/>
+                                <w:rPr>
+                                  <w:rFonts w:ascii="Arial" w:eastAsia="Arial" w:hAnsi="Arial" w:cs="Arial"/>
+                                  <w:sz w:val="24"/>
+                                  <w:szCs w:val="24"/>
+                                </w:rPr>
+                              </w:pPr>
+                              <w:r>
+                                <w:rPr>
+                                  <w:rStyle w:val="None"/>
+                                  <w:rFonts w:ascii="Arial" w:hAnsi="Arial"/>
+                                  <w:b/>
+                                  <w:bCs/>
+                                  <w:sz w:val="24"/>
+                                  <w:szCs w:val="24"/>
+                                </w:rPr>
+                                <w:t xml:space="preserve">Priority: </w:t>
+                              </w:r>
+                              <w:r>
+                                <w:rPr>
+                                  <w:rStyle w:val="None"/>
+                                  <w:rFonts w:ascii="Arial" w:eastAsia="Arial" w:hAnsi="Arial" w:cs="Arial"/>
+                                  <w:sz w:val="24"/>
+                                  <w:szCs w:val="24"/>
+                                </w:rPr>
+                                <w:t>HOCH</w:t>
+                              </w:r>
+                            </w:p>
+                          </w:txbxContent>
+                        </wps:txbx>
+                        <wps:bodyPr wrap="square" lIns="45718" tIns="45718" rIns="45718" bIns="45718" numCol="1" anchor="t">
+                          <a:noAutofit/>
+                        </wps:bodyPr>
+                      </wps:wsp>
+                      <wps:wsp>
+                        <wps:cNvPr id="825518915" name="Text Box 11"/>
+                        <wps:cNvSpPr txBox="1"/>
+                        <wps:spPr>
+                          <a:xfrm>
+                            <a:off x="4527537" y="-1"/>
+                            <a:ext cx="1326355" cy="734624"/>
+                          </a:xfrm>
+                          <a:prstGeom prst="rect">
+                            <a:avLst/>
+                          </a:prstGeom>
+                          <a:solidFill>
+                            <a:srgbClr val="FFFFFF"/>
+                          </a:solidFill>
+                          <a:ln w="12700" cap="flat">
+                            <a:solidFill>
+                              <a:srgbClr val="767171"/>
+                            </a:solidFill>
+                            <a:prstDash val="solid"/>
+                            <a:round/>
+                          </a:ln>
+                          <a:effectLst/>
+                        </wps:spPr>
+                        <wps:txbx>
+                          <w:txbxContent>
+                            <w:p>
+                              <w:pPr>
+                                <w:pStyle w:val="BodyA"/>
+                                <w:spacing w:before="120"/>
+                              </w:pPr>
+                              <w:r>
+                                <w:rPr>
+                                  <w:rStyle w:val="None"/>
+                                  <w:rFonts w:ascii="Arial" w:hAnsi="Arial"/>
+                                  <w:b/>
+                                  <w:bCs/>
+                                  <w:sz w:val="24"/>
+                                  <w:szCs w:val="24"/>
+                                  <w:lang w:val="it-IT"/>
+                                </w:rPr>
+                                <w:t>Estimate: Mittel</w:t>
+                              </w:r>
+                            </w:p>
+                          </w:txbxContent>
+                        </wps:txbx>
+                        <wps:bodyPr wrap="square" lIns="45718" tIns="45718" rIns="45718" bIns="45718" numCol="1" anchor="t">
+                          <a:noAutofit/>
+                        </wps:bodyPr>
+                      </wps:wsp>
+                      <wps:wsp>
+                        <wps:cNvPr id="621693393" name="Text Box 8"/>
+                        <wps:cNvSpPr txBox="1"/>
+                        <wps:spPr>
+                          <a:xfrm>
+                            <a:off x="-517" y="734788"/>
+                            <a:ext cx="5854408" cy="1963684"/>
+                          </a:xfrm>
+                          <a:prstGeom prst="rect">
+                            <a:avLst/>
+                          </a:prstGeom>
+                          <a:solidFill>
+                            <a:srgbClr val="FFFFFF"/>
+                          </a:solidFill>
+                          <a:ln w="12700" cap="flat">
+                            <a:solidFill>
+                              <a:srgbClr val="767171"/>
+                            </a:solidFill>
+                            <a:prstDash val="solid"/>
+                            <a:round/>
+                          </a:ln>
+                          <a:effectLst/>
+                        </wps:spPr>
+                        <wps:txbx>
+                          <w:txbxContent>
+                            <w:p>
+                              <w:pPr>
+                                <w:pStyle w:val="BodyA"/>
+                                <w:rPr>
+                                  <w:rStyle w:val="None"/>
+                                  <w:rFonts w:ascii="Arial" w:eastAsia="Arial" w:hAnsi="Arial" w:cs="Arial"/>
+                                  <w:b/>
+                                  <w:bCs/>
+                                  <w:color w:val="3172C8"/>
+                                  <w:sz w:val="32"/>
+                                  <w:szCs w:val="32"/>
+                                  <w:lang w:val="de-AT"/>
+                                </w:rPr>
+                              </w:pPr>
+                              <w:r>
+                                <w:rPr>
+                                  <w:rStyle w:val="None"/>
+                                  <w:rFonts w:ascii="Arial" w:hAnsi="Arial"/>
+                                  <w:b/>
+                                  <w:bCs/>
+                                  <w:color w:val="3172C8"/>
+                                  <w:sz w:val="32"/>
+                                  <w:szCs w:val="32"/>
+                                  <w:lang w:val="de-AT"/>
+                                </w:rPr>
+                                <w:t xml:space="preserve">User </w:t>
+                              </w:r>
+                              <w:proofErr w:type="spellStart"/>
+                              <w:r>
+                                <w:rPr>
+                                  <w:rStyle w:val="None"/>
+                                  <w:rFonts w:ascii="Arial" w:hAnsi="Arial"/>
+                                  <w:b/>
+                                  <w:bCs/>
+                                  <w:color w:val="3172C8"/>
+                                  <w:sz w:val="32"/>
+                                  <w:szCs w:val="32"/>
+                                  <w:lang w:val="de-AT"/>
+                                </w:rPr>
+                                <w:t>story</w:t>
+                              </w:r>
+                              <w:proofErr w:type="spellEnd"/>
+                            </w:p>
+                            <w:p>
+                              <w:pPr>
+                                <w:pStyle w:val="BodyA"/>
+                                <w:rPr>
+                                  <w:rStyle w:val="None"/>
+                                  <w:rFonts w:ascii="Arial" w:eastAsia="Arial" w:hAnsi="Arial" w:cs="Arial"/>
+                                  <w:sz w:val="24"/>
+                                  <w:szCs w:val="24"/>
+                                  <w:lang w:val="de-AT"/>
+                                </w:rPr>
+                              </w:pPr>
+                            </w:p>
+                            <w:p>
+                              <w:pPr>
+                                <w:pStyle w:val="BodyA"/>
+                                <w:rPr>
+                                  <w:rStyle w:val="None"/>
+                                  <w:rFonts w:ascii="Arial" w:eastAsia="Arial" w:hAnsi="Arial" w:cs="Arial"/>
+                                  <w:sz w:val="24"/>
+                                  <w:szCs w:val="24"/>
+                                  <w:lang w:val="de-AT"/>
+                                </w:rPr>
+                              </w:pPr>
+                              <w:r>
+                                <w:rPr>
+                                  <w:rStyle w:val="None"/>
+                                  <w:rFonts w:ascii="Arial" w:hAnsi="Arial"/>
+                                  <w:b/>
+                                  <w:bCs/>
+                                  <w:sz w:val="24"/>
+                                  <w:szCs w:val="24"/>
+                                  <w:lang w:val="pt-PT"/>
+                                </w:rPr>
+                                <w:t>Als</w:t>
+                              </w:r>
+                              <w:r>
+                                <w:rPr>
+                                  <w:rStyle w:val="None"/>
+                                  <w:rFonts w:ascii="Arial" w:hAnsi="Arial"/>
+                                  <w:sz w:val="24"/>
+                                  <w:szCs w:val="24"/>
+                                  <w:lang w:val="de-AT"/>
+                                </w:rPr>
+                                <w:t xml:space="preserve"> </w:t>
+                              </w:r>
+                              <w:r>
+                                <w:rPr>
+                                  <w:rStyle w:val="None"/>
+                                  <w:rFonts w:ascii="Arial" w:hAnsi="Arial"/>
+                                  <w:sz w:val="24"/>
+                                  <w:szCs w:val="24"/>
+                                  <w:lang w:val="de-AT"/>
+                                </w:rPr>
+                                <w:t>Chef</w:t>
+                              </w:r>
+                              <w:r>
+                                <w:rPr>
+                                  <w:rStyle w:val="None"/>
+                                  <w:rFonts w:ascii="Arial" w:hAnsi="Arial"/>
+                                  <w:i/>
+                                  <w:iCs/>
+                                  <w:sz w:val="24"/>
+                                  <w:szCs w:val="24"/>
+                                  <w:lang w:val="de-AT"/>
+                                </w:rPr>
+                                <w:t>,</w:t>
+                              </w:r>
+                            </w:p>
+                            <w:p>
+                              <w:pPr>
+                                <w:pStyle w:val="BodyA"/>
+                                <w:rPr>
+                                  <w:rStyle w:val="None"/>
+                                  <w:rFonts w:ascii="Arial" w:eastAsia="Arial" w:hAnsi="Arial" w:cs="Arial"/>
+                                  <w:sz w:val="24"/>
+                                  <w:szCs w:val="24"/>
+                                  <w:lang w:val="de-AT"/>
+                                </w:rPr>
+                              </w:pPr>
+                            </w:p>
+                            <w:p>
+                              <w:pPr>
+                                <w:pStyle w:val="BodyA"/>
+                                <w:rPr>
+                                  <w:rStyle w:val="None"/>
+                                  <w:rFonts w:ascii="Arial" w:eastAsia="Arial" w:hAnsi="Arial" w:cs="Arial"/>
+                                  <w:sz w:val="24"/>
+                                  <w:szCs w:val="24"/>
+                                  <w:lang w:val="de-AT"/>
+                                </w:rPr>
+                              </w:pPr>
+                            </w:p>
+                            <w:p>
+                              <w:pPr>
+                                <w:pStyle w:val="BodyA"/>
+                                <w:rPr>
+                                  <w:rStyle w:val="None"/>
+                                  <w:rFonts w:ascii="Arial" w:eastAsia="Arial" w:hAnsi="Arial" w:cs="Arial"/>
+                                  <w:sz w:val="24"/>
+                                  <w:szCs w:val="24"/>
+                                  <w:lang w:val="de-AT"/>
+                                </w:rPr>
+                              </w:pPr>
+                              <w:r>
+                                <w:rPr>
+                                  <w:rStyle w:val="None"/>
+                                  <w:rFonts w:ascii="Arial" w:hAnsi="Arial"/>
+                                  <w:b/>
+                                  <w:bCs/>
+                                  <w:sz w:val="24"/>
+                                  <w:szCs w:val="24"/>
+                                  <w:lang w:val="de-AT"/>
+                                </w:rPr>
+                                <w:t>Will ich</w:t>
+                              </w:r>
+                              <w:r>
+                                <w:rPr>
+                                  <w:rStyle w:val="None"/>
+                                  <w:rFonts w:ascii="Arial" w:hAnsi="Arial"/>
+                                  <w:b/>
+                                  <w:bCs/>
+                                  <w:sz w:val="24"/>
+                                  <w:szCs w:val="24"/>
+                                  <w:lang w:val="de-AT"/>
+                                </w:rPr>
+                                <w:t>, da</w:t>
+                              </w:r>
+                              <w:r>
+                                <w:rPr>
+                                  <w:rStyle w:val="None"/>
+                                  <w:rFonts w:ascii="Arial" w:hAnsi="Arial"/>
+                                  <w:b/>
+                                  <w:bCs/>
+                                  <w:sz w:val="24"/>
+                                  <w:szCs w:val="24"/>
+                                  <w:lang w:val="de-AT"/>
+                                </w:rPr>
+                                <w:t>ss die Anordnung der Maschinen geändert wird</w:t>
+                              </w:r>
+                            </w:p>
+                            <w:p>
+                              <w:pPr>
+                                <w:pStyle w:val="BodyA"/>
+                                <w:rPr>
+                                  <w:rStyle w:val="None"/>
+                                  <w:rFonts w:ascii="Arial" w:eastAsia="Arial" w:hAnsi="Arial" w:cs="Arial"/>
+                                  <w:sz w:val="24"/>
+                                  <w:szCs w:val="24"/>
+                                  <w:lang w:val="de-AT"/>
+                                </w:rPr>
+                              </w:pPr>
+                            </w:p>
+                            <w:p>
+                              <w:pPr>
+                                <w:pStyle w:val="BodyA"/>
+                                <w:rPr>
+                                  <w:lang w:val="de-AT"/>
+                                </w:rPr>
+                              </w:pPr>
+                              <w:r>
+                                <w:rPr>
+                                  <w:rStyle w:val="None"/>
+                                  <w:rFonts w:ascii="Arial" w:hAnsi="Arial"/>
+                                  <w:b/>
+                                  <w:bCs/>
+                                  <w:sz w:val="24"/>
+                                  <w:szCs w:val="24"/>
+                                  <w:lang w:val="de-AT"/>
+                                </w:rPr>
+                                <w:t>damit</w:t>
+                              </w:r>
+                              <w:r>
+                                <w:rPr>
+                                  <w:rStyle w:val="None"/>
+                                  <w:rFonts w:ascii="Arial" w:hAnsi="Arial"/>
+                                  <w:sz w:val="24"/>
+                                  <w:szCs w:val="24"/>
+                                  <w:lang w:val="de-AT"/>
+                                </w:rPr>
+                                <w:t xml:space="preserve"> </w:t>
+                              </w:r>
+                              <w:r>
+                                <w:rPr>
+                                  <w:rStyle w:val="None"/>
+                                  <w:rFonts w:ascii="Arial" w:hAnsi="Arial"/>
+                                  <w:sz w:val="24"/>
+                                  <w:szCs w:val="24"/>
+                                  <w:lang w:val="de-AT"/>
+                                </w:rPr>
+                                <w:t>die Arbeiter die Visualisierung besser lesen können.</w:t>
+                              </w:r>
+                            </w:p>
+                          </w:txbxContent>
+                        </wps:txbx>
+                        <wps:bodyPr wrap="square" lIns="45718" tIns="45718" rIns="45718" bIns="45718" numCol="1" anchor="t">
+                          <a:noAutofit/>
+                        </wps:bodyPr>
+                      </wps:wsp>
+                      <wps:wsp>
+                        <wps:cNvPr id="1554814075" name="Text Box 19"/>
+                        <wps:cNvSpPr txBox="1"/>
+                        <wps:spPr>
+                          <a:xfrm>
+                            <a:off x="-1" y="2647334"/>
+                            <a:ext cx="5853892" cy="2153436"/>
+                          </a:xfrm>
+                          <a:prstGeom prst="rect">
+                            <a:avLst/>
+                          </a:prstGeom>
+                          <a:solidFill>
+                            <a:srgbClr val="FFFFFF"/>
+                          </a:solidFill>
+                          <a:ln w="12700" cap="flat">
+                            <a:solidFill>
+                              <a:srgbClr val="767171"/>
+                            </a:solidFill>
+                            <a:prstDash val="solid"/>
+                            <a:round/>
+                          </a:ln>
+                          <a:effectLst/>
+                        </wps:spPr>
+                        <wps:txbx>
+                          <w:txbxContent>
+                            <w:p>
+                              <w:pPr>
+                                <w:pStyle w:val="BodyA"/>
+                                <w:rPr>
+                                  <w:rStyle w:val="None"/>
+                                  <w:rFonts w:ascii="Arial" w:eastAsia="Arial" w:hAnsi="Arial" w:cs="Arial"/>
+                                  <w:b/>
+                                  <w:bCs/>
+                                  <w:color w:val="3172C8"/>
+                                  <w:sz w:val="32"/>
+                                  <w:szCs w:val="32"/>
+                                  <w:lang w:val="de-DE"/>
+                                </w:rPr>
+                              </w:pPr>
+                              <w:r>
+                                <w:rPr>
+                                  <w:rStyle w:val="None"/>
+                                  <w:rFonts w:ascii="Arial" w:hAnsi="Arial"/>
+                                  <w:b/>
+                                  <w:bCs/>
+                                  <w:color w:val="3172C8"/>
+                                  <w:sz w:val="32"/>
+                                  <w:szCs w:val="32"/>
+                                  <w:lang w:val="de-DE"/>
+                                </w:rPr>
+                                <w:t>Akzeptanzkriterium</w:t>
+                              </w:r>
+                            </w:p>
+                            <w:p>
+                              <w:pPr>
+                                <w:pStyle w:val="BodyA"/>
+                                <w:rPr>
+                                  <w:rStyle w:val="None"/>
+                                  <w:rFonts w:ascii="Arial" w:eastAsia="Arial" w:hAnsi="Arial" w:cs="Arial"/>
+                                  <w:b/>
+                                  <w:bCs/>
+                                  <w:sz w:val="24"/>
+                                  <w:szCs w:val="24"/>
+                                  <w:lang w:val="de-AT"/>
+                                </w:rPr>
+                              </w:pPr>
+                            </w:p>
+                            <w:p>
+                              <w:pPr>
+                                <w:pStyle w:val="BodyA"/>
+                                <w:rPr>
+                                  <w:rStyle w:val="None"/>
+                                  <w:rFonts w:ascii="Arial" w:eastAsia="Arial" w:hAnsi="Arial" w:cs="Arial"/>
+                                  <w:sz w:val="24"/>
+                                  <w:szCs w:val="24"/>
+                                  <w:lang w:val="de-AT"/>
+                                </w:rPr>
+                              </w:pPr>
+                              <w:r>
+                                <w:rPr>
+                                  <w:rStyle w:val="None"/>
+                                  <w:rFonts w:ascii="Arial" w:hAnsi="Arial"/>
+                                  <w:b/>
+                                  <w:bCs/>
+                                  <w:sz w:val="24"/>
+                                  <w:szCs w:val="24"/>
+                                  <w:lang w:val="de-AT"/>
+                                </w:rPr>
+                                <w:t xml:space="preserve">Gegeben ist: </w:t>
+                              </w:r>
+                              <w:r>
+                                <w:rPr>
+                                  <w:rStyle w:val="None"/>
+                                  <w:rFonts w:ascii="Arial" w:hAnsi="Arial"/>
+                                  <w:sz w:val="24"/>
+                                  <w:szCs w:val="24"/>
+                                  <w:lang w:val="de-AT"/>
+                                </w:rPr>
+                                <w:t>Das Frontend Overview</w:t>
+                              </w:r>
+                            </w:p>
+                            <w:p>
+                              <w:pPr>
+                                <w:pStyle w:val="BodyA"/>
+                                <w:rPr>
+                                  <w:rStyle w:val="None"/>
+                                  <w:rFonts w:ascii="Arial" w:eastAsia="Arial" w:hAnsi="Arial" w:cs="Arial"/>
+                                  <w:sz w:val="24"/>
+                                  <w:szCs w:val="24"/>
+                                  <w:lang w:val="de-AT"/>
+                                </w:rPr>
+                              </w:pPr>
+                            </w:p>
+                            <w:p>
+                              <w:pPr>
+                                <w:pStyle w:val="BodyA"/>
+                                <w:rPr>
+                                  <w:rStyle w:val="None"/>
+                                  <w:rFonts w:ascii="Arial" w:eastAsia="Arial" w:hAnsi="Arial" w:cs="Arial"/>
+                                  <w:i/>
+                                  <w:iCs/>
+                                  <w:sz w:val="24"/>
+                                  <w:szCs w:val="24"/>
+                                  <w:lang w:val="de-AT"/>
+                                </w:rPr>
+                              </w:pPr>
+                              <w:r>
+                                <w:rPr>
+                                  <w:rStyle w:val="None"/>
+                                  <w:rFonts w:ascii="Arial" w:hAnsi="Arial"/>
+                                  <w:b/>
+                                  <w:bCs/>
+                                  <w:sz w:val="24"/>
+                                  <w:szCs w:val="24"/>
+                                  <w:lang w:val="de-AT"/>
+                                </w:rPr>
+                                <w:t>Wenn:</w:t>
+                              </w:r>
+                              <w:r>
+                                <w:rPr>
+                                  <w:rStyle w:val="None"/>
+                                  <w:rFonts w:ascii="Arial" w:hAnsi="Arial"/>
+                                  <w:sz w:val="24"/>
+                                  <w:szCs w:val="24"/>
+                                  <w:lang w:val="de-AT"/>
+                                </w:rPr>
+                                <w:t xml:space="preserve"> </w:t>
+                              </w:r>
+                              <w:r>
+                                <w:rPr>
+                                  <w:rStyle w:val="None"/>
+                                  <w:rFonts w:ascii="Arial" w:hAnsi="Arial"/>
+                                  <w:sz w:val="24"/>
+                                  <w:szCs w:val="24"/>
+                                  <w:lang w:val="de-AT"/>
+                                </w:rPr>
+                                <w:t>Exe Datei geöffnet wird</w:t>
+                              </w:r>
+                            </w:p>
+                            <w:p>
+                              <w:pPr>
+                                <w:pStyle w:val="BodyA"/>
+                                <w:rPr>
+                                  <w:rStyle w:val="None"/>
+                                  <w:rFonts w:ascii="Arial" w:eastAsia="Arial" w:hAnsi="Arial" w:cs="Arial"/>
+                                  <w:sz w:val="24"/>
+                                  <w:szCs w:val="24"/>
+                                  <w:lang w:val="de-AT"/>
+                                </w:rPr>
+                              </w:pPr>
+                            </w:p>
+                            <w:p>
+                              <w:pPr>
+                                <w:pStyle w:val="BodyA"/>
+                                <w:rPr>
+                                  <w:rStyle w:val="None"/>
+                                  <w:rFonts w:ascii="Arial" w:eastAsia="Arial" w:hAnsi="Arial" w:cs="Arial"/>
+                                  <w:sz w:val="24"/>
+                                  <w:szCs w:val="24"/>
+                                  <w:lang w:val="de-AT"/>
+                                </w:rPr>
+                              </w:pPr>
+                            </w:p>
+                            <w:p>
+                              <w:pPr>
+                                <w:pStyle w:val="BodyA"/>
+                                <w:rPr>
+                                  <w:rFonts w:ascii="Arial" w:hAnsi="Arial"/>
+                                  <w:sz w:val="24"/>
+                                  <w:szCs w:val="24"/>
+                                  <w:lang w:val="de-AT"/>
+                                </w:rPr>
+                              </w:pPr>
+                              <w:r>
+                                <w:rPr>
+                                  <w:rStyle w:val="None"/>
+                                  <w:rFonts w:ascii="Arial" w:hAnsi="Arial"/>
+                                  <w:b/>
+                                  <w:bCs/>
+                                  <w:sz w:val="24"/>
+                                  <w:szCs w:val="24"/>
+                                  <w:lang w:val="de-AT"/>
+                                </w:rPr>
+                                <w:t>Dann:</w:t>
+                              </w:r>
+                              <w:r>
+                                <w:rPr>
+                                  <w:rStyle w:val="None"/>
+                                  <w:rFonts w:ascii="Arial" w:hAnsi="Arial"/>
+                                  <w:sz w:val="24"/>
+                                  <w:szCs w:val="24"/>
+                                  <w:lang w:val="de-AT"/>
+                                </w:rPr>
+                                <w:t xml:space="preserve"> </w:t>
+                              </w:r>
+                              <w:r>
+                                <w:rPr>
+                                  <w:rStyle w:val="None"/>
+                                  <w:rFonts w:ascii="Arial" w:hAnsi="Arial"/>
+                                  <w:sz w:val="24"/>
+                                  <w:szCs w:val="24"/>
+                                  <w:lang w:val="de-AT"/>
+                                </w:rPr>
+                                <w:t>sollten die Maschinen in vorgegebener Reihenfolge visualisiert werden.</w:t>
+                              </w:r>
+                            </w:p>
+                          </w:txbxContent>
+                        </wps:txbx>
+                        <wps:bodyPr wrap="square" lIns="45718" tIns="45718" rIns="45718" bIns="45718" numCol="1" anchor="t">
+                          <a:noAutofit/>
+                        </wps:bodyPr>
+                      </wps:wsp>
+                    </wpg:wgp>
+                  </a:graphicData>
+                </a:graphic>
+              </wp:inline>
+            </w:drawing>
+          </mc:Choice>
+          <mc:Fallback>
+            <w:pict>
+              <v:group w14:anchorId="3C892314" id="_x0000_s1092" alt="Group 4" style="width:460.95pt;height:378pt;mso-position-horizontal-relative:char;mso-position-vertical-relative:line" coordorigin="-5" coordsize="58544,48007" o:gfxdata="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">
+                <v:shape id="Text Box 9" o:spid="_x0000_s1093" type="#_x0000_t202" style="position:absolute;width:32163;height:7347;visibility:visible;mso-wrap-style:square;v-text-anchor:top" o:gfxdata="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" strokecolor="#767171" strokeweight="1pt">
+                  <v:stroke joinstyle="round"/>
+                  <v:textbox inset="1.2699mm,1.2699mm,1.2699mm,1.2699mm">
+                    <w:txbxContent>
+                      <w:p>
+                        <w:pPr>
+                          <w:pStyle w:val="BodyA"/>
+                          <w:spacing w:before="120"/>
+                          <w:rPr>
+                            <w:rFonts w:ascii="Arial" w:eastAsia="Arial" w:hAnsi="Arial" w:cs="Arial"/>
+                            <w:sz w:val="24"/>
+                            <w:szCs w:val="24"/>
+                            <w:lang w:val="de-DE"/>
+                          </w:rPr>
+                        </w:pPr>
+                        <w:r>
+                          <w:rPr>
+                            <w:rStyle w:val="None"/>
+                            <w:rFonts w:ascii="Arial" w:hAnsi="Arial"/>
+                            <w:b/>
+                            <w:bCs/>
+                            <w:sz w:val="24"/>
+                            <w:szCs w:val="24"/>
+                            <w:lang w:val="de-DE"/>
+                          </w:rPr>
+                          <w:t>Title:</w:t>
+                        </w:r>
+                        <w:r>
+                          <w:rPr>
+                            <w:rStyle w:val="None"/>
+                            <w:rFonts w:ascii="Arial" w:eastAsia="Arial" w:hAnsi="Arial" w:cs="Arial"/>
+                            <w:sz w:val="24"/>
+                            <w:szCs w:val="24"/>
+                            <w:lang w:val="de-DE"/>
+                          </w:rPr>
+                          <w:t xml:space="preserve"> </w:t>
+                        </w:r>
+                        <w:r>
+                          <w:rPr>
+                            <w:rStyle w:val="None"/>
+                            <w:rFonts w:ascii="Arial" w:eastAsia="Arial" w:hAnsi="Arial" w:cs="Arial"/>
+                            <w:sz w:val="24"/>
+                            <w:szCs w:val="24"/>
+                            <w:lang w:val="de-DE"/>
+                          </w:rPr>
+                          <w:t>Ändern der Anordnung der Maschinen</w:t>
+                        </w:r>
+                      </w:p>
+                    </w:txbxContent>
+                  </v:textbox>
+                </v:shape>
+                <v:shape id="Text Box 10" o:spid="_x0000_s1094" type="#_x0000_t202" style="position:absolute;left:32150;width:13178;height:7337;visibility:visible;mso-wrap-style:square;v-text-anchor:top" o:gfxdata="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" strokecolor="#767171" strokeweight="1pt">
+                  <v:stroke joinstyle="round"/>
+                  <v:textbox inset="1.2699mm,1.2699mm,1.2699mm,1.2699mm">
+                    <w:txbxContent>
+                      <w:p>
+                        <w:pPr>
+                          <w:pStyle w:val="BodyA"/>
+                          <w:spacing w:before="120"/>
+                          <w:rPr>
+                            <w:rFonts w:ascii="Arial" w:eastAsia="Arial" w:hAnsi="Arial" w:cs="Arial"/>
+                            <w:sz w:val="24"/>
+                            <w:szCs w:val="24"/>
+                          </w:rPr>
+                        </w:pPr>
+                        <w:r>
+                          <w:rPr>
+                            <w:rStyle w:val="None"/>
+                            <w:rFonts w:ascii="Arial" w:hAnsi="Arial"/>
+                            <w:b/>
+                            <w:bCs/>
+                            <w:sz w:val="24"/>
+                            <w:szCs w:val="24"/>
+                          </w:rPr>
+                          <w:t xml:space="preserve">Priority: </w:t>
+                        </w:r>
+                        <w:r>
+                          <w:rPr>
+                            <w:rStyle w:val="None"/>
+                            <w:rFonts w:ascii="Arial" w:eastAsia="Arial" w:hAnsi="Arial" w:cs="Arial"/>
+                            <w:sz w:val="24"/>
+                            <w:szCs w:val="24"/>
+                          </w:rPr>
+                          <w:t>HOCH</w:t>
+                        </w:r>
+                      </w:p>
+                    </w:txbxContent>
+                  </v:textbox>
+                </v:shape>
+                <v:shape id="Text Box 11" o:spid="_x0000_s1095" type="#_x0000_t202" style="position:absolute;left:45275;width:13263;height:7346;visibility:visible;mso-wrap-style:square;v-text-anchor:top" o:gfxdata="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" strokecolor="#767171" strokeweight="1pt">
+                  <v:stroke joinstyle="round"/>
+                  <v:textbox inset="1.2699mm,1.2699mm,1.2699mm,1.2699mm">
+                    <w:txbxContent>
+                      <w:p>
+                        <w:pPr>
+                          <w:pStyle w:val="BodyA"/>
+                          <w:spacing w:before="120"/>
+                        </w:pPr>
+                        <w:r>
+                          <w:rPr>
+                            <w:rStyle w:val="None"/>
+                            <w:rFonts w:ascii="Arial" w:hAnsi="Arial"/>
+                            <w:b/>
+                            <w:bCs/>
+                            <w:sz w:val="24"/>
+                            <w:szCs w:val="24"/>
+                            <w:lang w:val="it-IT"/>
+                          </w:rPr>
+                          <w:t>Estimate: Mittel</w:t>
+                        </w:r>
+                      </w:p>
+                    </w:txbxContent>
+                  </v:textbox>
+                </v:shape>
+                <v:shape id="Text Box 8" o:spid="_x0000_s1096" type="#_x0000_t202" style="position:absolute;left:-5;top:7347;width:58543;height:19637;visibility:visible;mso-wrap-style:square;v-text-anchor:top" o:gfxdata="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" strokecolor="#767171" strokeweight="1pt">
+                  <v:stroke joinstyle="round"/>
+                  <v:textbox inset="1.2699mm,1.2699mm,1.2699mm,1.2699mm">
+                    <w:txbxContent>
+                      <w:p>
+                        <w:pPr>
+                          <w:pStyle w:val="BodyA"/>
+                          <w:rPr>
+                            <w:rStyle w:val="None"/>
+                            <w:rFonts w:ascii="Arial" w:eastAsia="Arial" w:hAnsi="Arial" w:cs="Arial"/>
+                            <w:b/>
+                            <w:bCs/>
+                            <w:color w:val="3172C8"/>
+                            <w:sz w:val="32"/>
+                            <w:szCs w:val="32"/>
+                            <w:lang w:val="de-AT"/>
+                          </w:rPr>
+                        </w:pPr>
+                        <w:r>
+                          <w:rPr>
+                            <w:rStyle w:val="None"/>
+                            <w:rFonts w:ascii="Arial" w:hAnsi="Arial"/>
+                            <w:b/>
+                            <w:bCs/>
+                            <w:color w:val="3172C8"/>
+                            <w:sz w:val="32"/>
+                            <w:szCs w:val="32"/>
+                            <w:lang w:val="de-AT"/>
+                          </w:rPr>
+                          <w:t xml:space="preserve">User </w:t>
+                        </w:r>
+                        <w:proofErr w:type="spellStart"/>
+                        <w:r>
+                          <w:rPr>
+                            <w:rStyle w:val="None"/>
+                            <w:rFonts w:ascii="Arial" w:hAnsi="Arial"/>
+                            <w:b/>
+                            <w:bCs/>
+                            <w:color w:val="3172C8"/>
+                            <w:sz w:val="32"/>
+                            <w:szCs w:val="32"/>
+                            <w:lang w:val="de-AT"/>
+                          </w:rPr>
+                          <w:t>story</w:t>
+                        </w:r>
+                        <w:proofErr w:type="spellEnd"/>
+                      </w:p>
+                      <w:p>
+                        <w:pPr>
+                          <w:pStyle w:val="BodyA"/>
+                          <w:rPr>
+                            <w:rStyle w:val="None"/>
+                            <w:rFonts w:ascii="Arial" w:eastAsia="Arial" w:hAnsi="Arial" w:cs="Arial"/>
+                            <w:sz w:val="24"/>
+                            <w:szCs w:val="24"/>
+                            <w:lang w:val="de-AT"/>
+                          </w:rPr>
+                        </w:pPr>
+                      </w:p>
+                      <w:p>
+                        <w:pPr>
+                          <w:pStyle w:val="BodyA"/>
+                          <w:rPr>
+                            <w:rStyle w:val="None"/>
+                            <w:rFonts w:ascii="Arial" w:eastAsia="Arial" w:hAnsi="Arial" w:cs="Arial"/>
+                            <w:sz w:val="24"/>
+                            <w:szCs w:val="24"/>
+                            <w:lang w:val="de-AT"/>
+                          </w:rPr>
+                        </w:pPr>
+                        <w:r>
+                          <w:rPr>
+                            <w:rStyle w:val="None"/>
+                            <w:rFonts w:ascii="Arial" w:hAnsi="Arial"/>
+                            <w:b/>
+                            <w:bCs/>
+                            <w:sz w:val="24"/>
+                            <w:szCs w:val="24"/>
+                            <w:lang w:val="pt-PT"/>
+                          </w:rPr>
+                          <w:t>Als</w:t>
+                        </w:r>
+                        <w:r>
+                          <w:rPr>
+                            <w:rStyle w:val="None"/>
+                            <w:rFonts w:ascii="Arial" w:hAnsi="Arial"/>
+                            <w:sz w:val="24"/>
+                            <w:szCs w:val="24"/>
+                            <w:lang w:val="de-AT"/>
+                          </w:rPr>
+                          <w:t xml:space="preserve"> </w:t>
+                        </w:r>
+                        <w:r>
+                          <w:rPr>
+                            <w:rStyle w:val="None"/>
+                            <w:rFonts w:ascii="Arial" w:hAnsi="Arial"/>
+                            <w:sz w:val="24"/>
+                            <w:szCs w:val="24"/>
+                            <w:lang w:val="de-AT"/>
+                          </w:rPr>
+                          <w:t>Chef</w:t>
+                        </w:r>
+                        <w:r>
+                          <w:rPr>
+                            <w:rStyle w:val="None"/>
+                            <w:rFonts w:ascii="Arial" w:hAnsi="Arial"/>
+                            <w:i/>
+                            <w:iCs/>
+                            <w:sz w:val="24"/>
+                            <w:szCs w:val="24"/>
+                            <w:lang w:val="de-AT"/>
+                          </w:rPr>
+                          <w:t>,</w:t>
+                        </w:r>
+                      </w:p>
+                      <w:p>
+                        <w:pPr>
+                          <w:pStyle w:val="BodyA"/>
+                          <w:rPr>
+                            <w:rStyle w:val="None"/>
+                            <w:rFonts w:ascii="Arial" w:eastAsia="Arial" w:hAnsi="Arial" w:cs="Arial"/>
+                            <w:sz w:val="24"/>
+                            <w:szCs w:val="24"/>
+                            <w:lang w:val="de-AT"/>
+                          </w:rPr>
+                        </w:pPr>
+                      </w:p>
+                      <w:p>
+                        <w:pPr>
+                          <w:pStyle w:val="BodyA"/>
+                          <w:rPr>
+                            <w:rStyle w:val="None"/>
+                            <w:rFonts w:ascii="Arial" w:eastAsia="Arial" w:hAnsi="Arial" w:cs="Arial"/>
+                            <w:sz w:val="24"/>
+                            <w:szCs w:val="24"/>
+                            <w:lang w:val="de-AT"/>
+                          </w:rPr>
+                        </w:pPr>
+                      </w:p>
+                      <w:p>
+                        <w:pPr>
+                          <w:pStyle w:val="BodyA"/>
+                          <w:rPr>
+                            <w:rStyle w:val="None"/>
+                            <w:rFonts w:ascii="Arial" w:eastAsia="Arial" w:hAnsi="Arial" w:cs="Arial"/>
+                            <w:sz w:val="24"/>
+                            <w:szCs w:val="24"/>
+                            <w:lang w:val="de-AT"/>
+                          </w:rPr>
+                        </w:pPr>
+                        <w:r>
+                          <w:rPr>
+                            <w:rStyle w:val="None"/>
+                            <w:rFonts w:ascii="Arial" w:hAnsi="Arial"/>
+                            <w:b/>
+                            <w:bCs/>
+                            <w:sz w:val="24"/>
+                            <w:szCs w:val="24"/>
+                            <w:lang w:val="de-AT"/>
+                          </w:rPr>
+                          <w:t>Will ich</w:t>
+                        </w:r>
+                        <w:r>
+                          <w:rPr>
+                            <w:rStyle w:val="None"/>
+                            <w:rFonts w:ascii="Arial" w:hAnsi="Arial"/>
+                            <w:b/>
+                            <w:bCs/>
+                            <w:sz w:val="24"/>
+                            <w:szCs w:val="24"/>
+                            <w:lang w:val="de-AT"/>
+                          </w:rPr>
+                          <w:t>, da</w:t>
+                        </w:r>
+                        <w:r>
+                          <w:rPr>
+                            <w:rStyle w:val="None"/>
+                            <w:rFonts w:ascii="Arial" w:hAnsi="Arial"/>
+                            <w:b/>
+                            <w:bCs/>
+                            <w:sz w:val="24"/>
+                            <w:szCs w:val="24"/>
+                            <w:lang w:val="de-AT"/>
+                          </w:rPr>
+                          <w:t>ss die Anordnung der Maschinen geändert wird</w:t>
+                        </w:r>
+                      </w:p>
+                      <w:p>
+                        <w:pPr>
+                          <w:pStyle w:val="BodyA"/>
+                          <w:rPr>
+                            <w:rStyle w:val="None"/>
+                            <w:rFonts w:ascii="Arial" w:eastAsia="Arial" w:hAnsi="Arial" w:cs="Arial"/>
+                            <w:sz w:val="24"/>
+                            <w:szCs w:val="24"/>
+                            <w:lang w:val="de-AT"/>
+                          </w:rPr>
+                        </w:pPr>
+                      </w:p>
+                      <w:p>
+                        <w:pPr>
+                          <w:pStyle w:val="BodyA"/>
+                          <w:rPr>
+                            <w:lang w:val="de-AT"/>
+                          </w:rPr>
+                        </w:pPr>
+                        <w:r>
+                          <w:rPr>
+                            <w:rStyle w:val="None"/>
+                            <w:rFonts w:ascii="Arial" w:hAnsi="Arial"/>
+                            <w:b/>
+                            <w:bCs/>
+                            <w:sz w:val="24"/>
+                            <w:szCs w:val="24"/>
+                            <w:lang w:val="de-AT"/>
+                          </w:rPr>
+                          <w:t>damit</w:t>
+                        </w:r>
+                        <w:r>
+                          <w:rPr>
+                            <w:rStyle w:val="None"/>
+                            <w:rFonts w:ascii="Arial" w:hAnsi="Arial"/>
+                            <w:sz w:val="24"/>
+                            <w:szCs w:val="24"/>
+                            <w:lang w:val="de-AT"/>
+                          </w:rPr>
+                          <w:t xml:space="preserve"> </w:t>
+                        </w:r>
+                        <w:r>
+                          <w:rPr>
+                            <w:rStyle w:val="None"/>
+                            <w:rFonts w:ascii="Arial" w:hAnsi="Arial"/>
+                            <w:sz w:val="24"/>
+                            <w:szCs w:val="24"/>
+                            <w:lang w:val="de-AT"/>
+                          </w:rPr>
+                          <w:t>die Arbeiter die Visualisierung besser lesen können.</w:t>
+                        </w:r>
+                      </w:p>
+                    </w:txbxContent>
+                  </v:textbox>
+                </v:shape>
+                <v:shape id="Text Box 19" o:spid="_x0000_s1097" type="#_x0000_t202" style="position:absolute;top:26473;width:58538;height:21534;visibility:visible;mso-wrap-style:square;v-text-anchor:top" o:gfxdata="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" strokecolor="#767171" strokeweight="1pt">
+                  <v:stroke joinstyle="round"/>
+                  <v:textbox inset="1.2699mm,1.2699mm,1.2699mm,1.2699mm">
+                    <w:txbxContent>
+                      <w:p>
+                        <w:pPr>
+                          <w:pStyle w:val="BodyA"/>
+                          <w:rPr>
+                            <w:rStyle w:val="None"/>
+                            <w:rFonts w:ascii="Arial" w:eastAsia="Arial" w:hAnsi="Arial" w:cs="Arial"/>
+                            <w:b/>
+                            <w:bCs/>
+                            <w:color w:val="3172C8"/>
+                            <w:sz w:val="32"/>
+                            <w:szCs w:val="32"/>
+                            <w:lang w:val="de-DE"/>
+                          </w:rPr>
+                        </w:pPr>
+                        <w:r>
+                          <w:rPr>
+                            <w:rStyle w:val="None"/>
+                            <w:rFonts w:ascii="Arial" w:hAnsi="Arial"/>
+                            <w:b/>
+                            <w:bCs/>
+                            <w:color w:val="3172C8"/>
+                            <w:sz w:val="32"/>
+                            <w:szCs w:val="32"/>
+                            <w:lang w:val="de-DE"/>
+                          </w:rPr>
+                          <w:t>Akzeptanzkriterium</w:t>
+                        </w:r>
+                      </w:p>
+                      <w:p>
+                        <w:pPr>
+                          <w:pStyle w:val="BodyA"/>
+                          <w:rPr>
+                            <w:rStyle w:val="None"/>
+                            <w:rFonts w:ascii="Arial" w:eastAsia="Arial" w:hAnsi="Arial" w:cs="Arial"/>
+                            <w:b/>
+                            <w:bCs/>
+                            <w:sz w:val="24"/>
+                            <w:szCs w:val="24"/>
+                            <w:lang w:val="de-AT"/>
+                          </w:rPr>
+                        </w:pPr>
+                      </w:p>
+                      <w:p>
+                        <w:pPr>
+                          <w:pStyle w:val="BodyA"/>
+                          <w:rPr>
+                            <w:rStyle w:val="None"/>
+                            <w:rFonts w:ascii="Arial" w:eastAsia="Arial" w:hAnsi="Arial" w:cs="Arial"/>
+                            <w:sz w:val="24"/>
+                            <w:szCs w:val="24"/>
+                            <w:lang w:val="de-AT"/>
+                          </w:rPr>
+                        </w:pPr>
+                        <w:r>
+                          <w:rPr>
+                            <w:rStyle w:val="None"/>
+                            <w:rFonts w:ascii="Arial" w:hAnsi="Arial"/>
+                            <w:b/>
+                            <w:bCs/>
+                            <w:sz w:val="24"/>
+                            <w:szCs w:val="24"/>
+                            <w:lang w:val="de-AT"/>
+                          </w:rPr>
+                          <w:t xml:space="preserve">Gegeben ist: </w:t>
+                        </w:r>
+                        <w:r>
+                          <w:rPr>
+                            <w:rStyle w:val="None"/>
+                            <w:rFonts w:ascii="Arial" w:hAnsi="Arial"/>
+                            <w:sz w:val="24"/>
+                            <w:szCs w:val="24"/>
+                            <w:lang w:val="de-AT"/>
+                          </w:rPr>
+                          <w:t>Das Frontend Overview</w:t>
+                        </w:r>
+                      </w:p>
+                      <w:p>
+                        <w:pPr>
+                          <w:pStyle w:val="BodyA"/>
+                          <w:rPr>
+                            <w:rStyle w:val="None"/>
+                            <w:rFonts w:ascii="Arial" w:eastAsia="Arial" w:hAnsi="Arial" w:cs="Arial"/>
+                            <w:sz w:val="24"/>
+                            <w:szCs w:val="24"/>
+                            <w:lang w:val="de-AT"/>
+                          </w:rPr>
+                        </w:pPr>
+                      </w:p>
+                      <w:p>
+                        <w:pPr>
+                          <w:pStyle w:val="BodyA"/>
+                          <w:rPr>
+                            <w:rStyle w:val="None"/>
+                            <w:rFonts w:ascii="Arial" w:eastAsia="Arial" w:hAnsi="Arial" w:cs="Arial"/>
+                            <w:i/>
+                            <w:iCs/>
+                            <w:sz w:val="24"/>
+                            <w:szCs w:val="24"/>
+                            <w:lang w:val="de-AT"/>
+                          </w:rPr>
+                        </w:pPr>
+                        <w:r>
+                          <w:rPr>
+                            <w:rStyle w:val="None"/>
+                            <w:rFonts w:ascii="Arial" w:hAnsi="Arial"/>
+                            <w:b/>
+                            <w:bCs/>
+                            <w:sz w:val="24"/>
+                            <w:szCs w:val="24"/>
+                            <w:lang w:val="de-AT"/>
+                          </w:rPr>
+                          <w:t>Wenn:</w:t>
+                        </w:r>
+                        <w:r>
+                          <w:rPr>
+                            <w:rStyle w:val="None"/>
+                            <w:rFonts w:ascii="Arial" w:hAnsi="Arial"/>
+                            <w:sz w:val="24"/>
+                            <w:szCs w:val="24"/>
+                            <w:lang w:val="de-AT"/>
+                          </w:rPr>
+                          <w:t xml:space="preserve"> </w:t>
+                        </w:r>
+                        <w:r>
+                          <w:rPr>
+                            <w:rStyle w:val="None"/>
+                            <w:rFonts w:ascii="Arial" w:hAnsi="Arial"/>
+                            <w:sz w:val="24"/>
+                            <w:szCs w:val="24"/>
+                            <w:lang w:val="de-AT"/>
+                          </w:rPr>
+                          <w:t>Exe Datei geöffnet wird</w:t>
+                        </w:r>
+                      </w:p>
+                      <w:p>
+                        <w:pPr>
+                          <w:pStyle w:val="BodyA"/>
+                          <w:rPr>
+                            <w:rStyle w:val="None"/>
+                            <w:rFonts w:ascii="Arial" w:eastAsia="Arial" w:hAnsi="Arial" w:cs="Arial"/>
+                            <w:sz w:val="24"/>
+                            <w:szCs w:val="24"/>
+                            <w:lang w:val="de-AT"/>
+                          </w:rPr>
+                        </w:pPr>
+                      </w:p>
+                      <w:p>
+                        <w:pPr>
+                          <w:pStyle w:val="BodyA"/>
+                          <w:rPr>
+                            <w:rStyle w:val="None"/>
+                            <w:rFonts w:ascii="Arial" w:eastAsia="Arial" w:hAnsi="Arial" w:cs="Arial"/>
+                            <w:sz w:val="24"/>
+                            <w:szCs w:val="24"/>
+                            <w:lang w:val="de-AT"/>
+                          </w:rPr>
+                        </w:pPr>
+                      </w:p>
+                      <w:p>
+                        <w:pPr>
+                          <w:pStyle w:val="BodyA"/>
+                          <w:rPr>
+                            <w:rFonts w:ascii="Arial" w:hAnsi="Arial"/>
+                            <w:sz w:val="24"/>
+                            <w:szCs w:val="24"/>
+                            <w:lang w:val="de-AT"/>
+                          </w:rPr>
+                        </w:pPr>
+                        <w:r>
+                          <w:rPr>
+                            <w:rStyle w:val="None"/>
+                            <w:rFonts w:ascii="Arial" w:hAnsi="Arial"/>
+                            <w:b/>
+                            <w:bCs/>
+                            <w:sz w:val="24"/>
+                            <w:szCs w:val="24"/>
+                            <w:lang w:val="de-AT"/>
+                          </w:rPr>
+                          <w:t>Dann:</w:t>
+                        </w:r>
+                        <w:r>
+                          <w:rPr>
+                            <w:rStyle w:val="None"/>
+                            <w:rFonts w:ascii="Arial" w:hAnsi="Arial"/>
+                            <w:sz w:val="24"/>
+                            <w:szCs w:val="24"/>
+                            <w:lang w:val="de-AT"/>
+                          </w:rPr>
+                          <w:t xml:space="preserve"> </w:t>
+                        </w:r>
+                        <w:r>
+                          <w:rPr>
+                            <w:rStyle w:val="None"/>
+                            <w:rFonts w:ascii="Arial" w:hAnsi="Arial"/>
+                            <w:sz w:val="24"/>
+                            <w:szCs w:val="24"/>
+                            <w:lang w:val="de-AT"/>
+                          </w:rPr>
+                          <w:t>sollten die Maschinen in vorgegebener Reihenfolge visualisiert werden.</w:t>
+                        </w:r>
+                      </w:p>
+                    </w:txbxContent>
+                  </v:textbox>
+                </v:shape>
+                <w10:anchorlock/>
+              </v:group>
+            </w:pict>
+          </mc:Fallback>
+        </mc:AlternateContent>
+      </w:r>
+    </w:p>
+    <w:p>
+      <w:pPr>
+        <w:rPr>
+          <w:lang w:eastAsia="de-DE"/>
+        </w:rPr>
+      </w:pPr>
+      <w:r>
+        <w:rPr>
+          <w:lang w:eastAsia="de-DE"/>
+        </w:rPr>
+        <w:br w:type="page"/>
+      </w:r>
+    </w:p>
+    <w:p>
+      <w:pPr>
+        <w:rPr>
+          <w:lang w:eastAsia="de-DE"/>
+        </w:rPr>
+      </w:pPr>
+      <w:r>
+        <w:rPr>
+          <w:rStyle w:val="None"/>
+          <w:rFonts w:ascii="Arial" w:eastAsia="Arial" w:hAnsi="Arial" w:cs="Arial"/>
+          <w:noProof/>
+        </w:rPr>
+        <w:lastRenderedPageBreak/>
+        <mc:AlternateContent>
+          <mc:Choice Requires="wpg">
+            <w:drawing>
+              <wp:inline distT="0" distB="0" distL="0" distR="0" wp14:anchorId="255821EB" wp14:editId="4119ED9E">
+                <wp:extent cx="5854065" cy="4800600"/>
+                <wp:effectExtent l="0" t="0" r="13335" b="19050"/>
+                <wp:docPr id="137402893" name="officeArt object" descr="Group 4"/>
+                <wp:cNvGraphicFramePr/>
+                <a:graphic xmlns:a="http://schemas.openxmlformats.org/drawingml/2006/main">
+                  <a:graphicData uri="http://schemas.microsoft.com/office/word/2010/wordprocessingGroup">
+                    <wpg:wgp>
+                      <wpg:cNvGrpSpPr/>
+                      <wpg:grpSpPr>
+                        <a:xfrm>
+                          <a:off x="0" y="0"/>
+                          <a:ext cx="5854065" cy="4800600"/>
+                          <a:chOff x="-517" y="-1"/>
+                          <a:chExt cx="5854409" cy="4800771"/>
+                        </a:xfrm>
+                      </wpg:grpSpPr>
+                      <wps:wsp>
+                        <wps:cNvPr id="741909101" name="Text Box 9"/>
+                        <wps:cNvSpPr txBox="1"/>
+                        <wps:spPr>
+                          <a:xfrm>
+                            <a:off x="-1" y="0"/>
+                            <a:ext cx="3216319" cy="734788"/>
+                          </a:xfrm>
+                          <a:prstGeom prst="rect">
+                            <a:avLst/>
+                          </a:prstGeom>
+                          <a:solidFill>
+                            <a:srgbClr val="FFFFFF"/>
+                          </a:solidFill>
+                          <a:ln w="12700" cap="flat">
+                            <a:solidFill>
+                              <a:srgbClr val="767171"/>
+                            </a:solidFill>
+                            <a:prstDash val="solid"/>
+                            <a:round/>
+                          </a:ln>
+                          <a:effectLst/>
+                        </wps:spPr>
+                        <wps:txbx>
+                          <w:txbxContent>
+                            <w:p>
+                              <w:pPr>
+                                <w:pStyle w:val="BodyA"/>
+                                <w:spacing w:before="120"/>
+                                <w:rPr>
+                                  <w:rFonts w:ascii="Arial" w:eastAsia="Arial" w:hAnsi="Arial" w:cs="Arial"/>
+                                  <w:sz w:val="24"/>
+                                  <w:szCs w:val="24"/>
+                                  <w:lang w:val="de-DE"/>
+                                </w:rPr>
+                              </w:pPr>
+                              <w:r>
+                                <w:rPr>
+                                  <w:rStyle w:val="None"/>
+                                  <w:rFonts w:ascii="Arial" w:hAnsi="Arial"/>
+                                  <w:b/>
+                                  <w:bCs/>
+                                  <w:sz w:val="24"/>
+                                  <w:szCs w:val="24"/>
+                                  <w:lang w:val="de-DE"/>
+                                </w:rPr>
+                                <w:t>Title:</w:t>
+                              </w:r>
+                              <w:r>
+                                <w:rPr>
+                                  <w:rStyle w:val="None"/>
+                                  <w:rFonts w:ascii="Arial" w:eastAsia="Arial" w:hAnsi="Arial" w:cs="Arial"/>
+                                  <w:sz w:val="24"/>
+                                  <w:szCs w:val="24"/>
+                                  <w:lang w:val="de-DE"/>
+                                </w:rPr>
+                                <w:t xml:space="preserve"> </w:t>
+                              </w:r>
+                              <w:r>
+                                <w:rPr>
+                                  <w:rStyle w:val="None"/>
+                                  <w:rFonts w:ascii="Arial" w:eastAsia="Arial" w:hAnsi="Arial" w:cs="Arial"/>
+                                  <w:sz w:val="24"/>
+                                  <w:szCs w:val="24"/>
+                                  <w:lang w:val="de-DE"/>
+                                </w:rPr>
+                                <w:t>Bericht nach Arbeitsschluss senden</w:t>
+                              </w:r>
+                            </w:p>
+                          </w:txbxContent>
+                        </wps:txbx>
+                        <wps:bodyPr wrap="square" lIns="45718" tIns="45718" rIns="45718" bIns="45718" numCol="1" anchor="t">
+                          <a:noAutofit/>
+                        </wps:bodyPr>
+                      </wps:wsp>
+                      <wps:wsp>
+                        <wps:cNvPr id="1811437790" name="Text Box 10"/>
+                        <wps:cNvSpPr txBox="1"/>
+                        <wps:spPr>
+                          <a:xfrm>
+                            <a:off x="3215060" y="0"/>
+                            <a:ext cx="1317789" cy="733776"/>
+                          </a:xfrm>
+                          <a:prstGeom prst="rect">
+                            <a:avLst/>
+                          </a:prstGeom>
+                          <a:solidFill>
+                            <a:srgbClr val="FFFFFF"/>
+                          </a:solidFill>
+                          <a:ln w="12700" cap="flat">
+                            <a:solidFill>
+                              <a:srgbClr val="767171"/>
+                            </a:solidFill>
+                            <a:prstDash val="solid"/>
+                            <a:round/>
+                          </a:ln>
+                          <a:effectLst/>
+                        </wps:spPr>
+                        <wps:txbx>
+                          <w:txbxContent>
+                            <w:p>
+                              <w:pPr>
+                                <w:pStyle w:val="BodyA"/>
+                                <w:spacing w:before="120"/>
+                                <w:rPr>
+                                  <w:rFonts w:ascii="Arial" w:eastAsia="Arial" w:hAnsi="Arial" w:cs="Arial"/>
+                                  <w:sz w:val="24"/>
+                                  <w:szCs w:val="24"/>
+                                </w:rPr>
+                              </w:pPr>
+                              <w:r>
+                                <w:rPr>
+                                  <w:rStyle w:val="None"/>
+                                  <w:rFonts w:ascii="Arial" w:hAnsi="Arial"/>
+                                  <w:b/>
+                                  <w:bCs/>
+                                  <w:sz w:val="24"/>
+                                  <w:szCs w:val="24"/>
+                                </w:rPr>
+                                <w:t xml:space="preserve">Priority: </w:t>
+                              </w:r>
+                              <w:r>
+                                <w:rPr>
+                                  <w:rStyle w:val="None"/>
+                                  <w:rFonts w:ascii="Arial" w:eastAsia="Arial" w:hAnsi="Arial" w:cs="Arial"/>
+                                  <w:sz w:val="24"/>
+                                  <w:szCs w:val="24"/>
+                                </w:rPr>
+                                <w:t>HOCH</w:t>
+                              </w:r>
+                            </w:p>
+                          </w:txbxContent>
+                        </wps:txbx>
+                        <wps:bodyPr wrap="square" lIns="45718" tIns="45718" rIns="45718" bIns="45718" numCol="1" anchor="t">
+                          <a:noAutofit/>
+                        </wps:bodyPr>
+                      </wps:wsp>
+                      <wps:wsp>
+                        <wps:cNvPr id="716495138" name="Text Box 11"/>
+                        <wps:cNvSpPr txBox="1"/>
+                        <wps:spPr>
+                          <a:xfrm>
+                            <a:off x="4527537" y="-1"/>
+                            <a:ext cx="1326355" cy="734624"/>
+                          </a:xfrm>
+                          <a:prstGeom prst="rect">
+                            <a:avLst/>
+                          </a:prstGeom>
+                          <a:solidFill>
+                            <a:srgbClr val="FFFFFF"/>
+                          </a:solidFill>
+                          <a:ln w="12700" cap="flat">
+                            <a:solidFill>
+                              <a:srgbClr val="767171"/>
+                            </a:solidFill>
+                            <a:prstDash val="solid"/>
+                            <a:round/>
+                          </a:ln>
+                          <a:effectLst/>
+                        </wps:spPr>
+                        <wps:txbx>
+                          <w:txbxContent>
+                            <w:p>
+                              <w:pPr>
+                                <w:pStyle w:val="BodyA"/>
+                                <w:spacing w:before="120"/>
+                              </w:pPr>
+                              <w:r>
+                                <w:rPr>
+                                  <w:rStyle w:val="None"/>
+                                  <w:rFonts w:ascii="Arial" w:hAnsi="Arial"/>
+                                  <w:b/>
+                                  <w:bCs/>
+                                  <w:sz w:val="24"/>
+                                  <w:szCs w:val="24"/>
+                                  <w:lang w:val="it-IT"/>
+                                </w:rPr>
+                                <w:t>Estimate: Mittel</w:t>
+                              </w:r>
+                            </w:p>
+                          </w:txbxContent>
+                        </wps:txbx>
+                        <wps:bodyPr wrap="square" lIns="45718" tIns="45718" rIns="45718" bIns="45718" numCol="1" anchor="t">
+                          <a:noAutofit/>
+                        </wps:bodyPr>
+                      </wps:wsp>
+                      <wps:wsp>
+                        <wps:cNvPr id="1070127499" name="Text Box 8"/>
+                        <wps:cNvSpPr txBox="1"/>
+                        <wps:spPr>
+                          <a:xfrm>
+                            <a:off x="-517" y="734788"/>
+                            <a:ext cx="5854408" cy="1963684"/>
+                          </a:xfrm>
+                          <a:prstGeom prst="rect">
+                            <a:avLst/>
+                          </a:prstGeom>
+                          <a:solidFill>
+                            <a:srgbClr val="FFFFFF"/>
+                          </a:solidFill>
+                          <a:ln w="12700" cap="flat">
+                            <a:solidFill>
+                              <a:srgbClr val="767171"/>
+                            </a:solidFill>
+                            <a:prstDash val="solid"/>
+                            <a:round/>
+                          </a:ln>
+                          <a:effectLst/>
+                        </wps:spPr>
+                        <wps:txbx>
+                          <w:txbxContent>
+                            <w:p>
+                              <w:pPr>
+                                <w:pStyle w:val="BodyA"/>
+                                <w:rPr>
+                                  <w:rStyle w:val="None"/>
+                                  <w:rFonts w:ascii="Arial" w:eastAsia="Arial" w:hAnsi="Arial" w:cs="Arial"/>
+                                  <w:b/>
+                                  <w:bCs/>
+                                  <w:color w:val="3172C8"/>
+                                  <w:sz w:val="32"/>
+                                  <w:szCs w:val="32"/>
+                                  <w:lang w:val="de-AT"/>
+                                </w:rPr>
+                              </w:pPr>
+                              <w:r>
+                                <w:rPr>
+                                  <w:rStyle w:val="None"/>
+                                  <w:rFonts w:ascii="Arial" w:hAnsi="Arial"/>
+                                  <w:b/>
+                                  <w:bCs/>
+                                  <w:color w:val="3172C8"/>
+                                  <w:sz w:val="32"/>
+                                  <w:szCs w:val="32"/>
+                                  <w:lang w:val="de-AT"/>
+                                </w:rPr>
+                                <w:t xml:space="preserve">User </w:t>
+                              </w:r>
+                              <w:proofErr w:type="spellStart"/>
+                              <w:r>
+                                <w:rPr>
+                                  <w:rStyle w:val="None"/>
+                                  <w:rFonts w:ascii="Arial" w:hAnsi="Arial"/>
+                                  <w:b/>
+                                  <w:bCs/>
+                                  <w:color w:val="3172C8"/>
+                                  <w:sz w:val="32"/>
+                                  <w:szCs w:val="32"/>
+                                  <w:lang w:val="de-AT"/>
+                                </w:rPr>
+                                <w:t>story</w:t>
+                              </w:r>
+                              <w:proofErr w:type="spellEnd"/>
+                            </w:p>
+                            <w:p>
+                              <w:pPr>
+                                <w:pStyle w:val="BodyA"/>
+                                <w:rPr>
+                                  <w:rStyle w:val="None"/>
+                                  <w:rFonts w:ascii="Arial" w:eastAsia="Arial" w:hAnsi="Arial" w:cs="Arial"/>
+                                  <w:sz w:val="24"/>
+                                  <w:szCs w:val="24"/>
+                                  <w:lang w:val="de-AT"/>
+                                </w:rPr>
+                              </w:pPr>
+                            </w:p>
+                            <w:p>
+                              <w:pPr>
+                                <w:pStyle w:val="BodyA"/>
+                                <w:rPr>
+                                  <w:rStyle w:val="None"/>
+                                  <w:rFonts w:ascii="Arial" w:eastAsia="Arial" w:hAnsi="Arial" w:cs="Arial"/>
+                                  <w:sz w:val="24"/>
+                                  <w:szCs w:val="24"/>
+                                  <w:lang w:val="de-AT"/>
+                                </w:rPr>
+                              </w:pPr>
+                              <w:r>
+                                <w:rPr>
+                                  <w:rStyle w:val="None"/>
+                                  <w:rFonts w:ascii="Arial" w:hAnsi="Arial"/>
+                                  <w:b/>
+                                  <w:bCs/>
+                                  <w:sz w:val="24"/>
+                                  <w:szCs w:val="24"/>
+                                  <w:lang w:val="pt-PT"/>
+                                </w:rPr>
+                                <w:t>Als</w:t>
+                              </w:r>
+                              <w:r>
+                                <w:rPr>
+                                  <w:rStyle w:val="None"/>
+                                  <w:rFonts w:ascii="Arial" w:hAnsi="Arial"/>
+                                  <w:sz w:val="24"/>
+                                  <w:szCs w:val="24"/>
+                                  <w:lang w:val="de-AT"/>
+                                </w:rPr>
+                                <w:t xml:space="preserve"> </w:t>
+                              </w:r>
+                              <w:r>
+                                <w:rPr>
+                                  <w:rStyle w:val="None"/>
+                                  <w:rFonts w:ascii="Arial" w:hAnsi="Arial"/>
+                                  <w:sz w:val="24"/>
+                                  <w:szCs w:val="24"/>
+                                  <w:lang w:val="de-AT"/>
+                                </w:rPr>
+                                <w:t>Chef</w:t>
+                              </w:r>
+                              <w:r>
+                                <w:rPr>
+                                  <w:rStyle w:val="None"/>
+                                  <w:rFonts w:ascii="Arial" w:hAnsi="Arial"/>
+                                  <w:i/>
+                                  <w:iCs/>
+                                  <w:sz w:val="24"/>
+                                  <w:szCs w:val="24"/>
+                                  <w:lang w:val="de-AT"/>
+                                </w:rPr>
+                                <w:t>,</w:t>
+                              </w:r>
+                            </w:p>
+                            <w:p>
+                              <w:pPr>
+                                <w:pStyle w:val="BodyA"/>
+                                <w:rPr>
+                                  <w:rStyle w:val="None"/>
+                                  <w:rFonts w:ascii="Arial" w:eastAsia="Arial" w:hAnsi="Arial" w:cs="Arial"/>
+                                  <w:sz w:val="24"/>
+                                  <w:szCs w:val="24"/>
+                                  <w:lang w:val="de-AT"/>
+                                </w:rPr>
+                              </w:pPr>
+                            </w:p>
+                            <w:p>
+                              <w:pPr>
+                                <w:pStyle w:val="BodyA"/>
+                                <w:rPr>
+                                  <w:rStyle w:val="None"/>
+                                  <w:rFonts w:ascii="Arial" w:eastAsia="Arial" w:hAnsi="Arial" w:cs="Arial"/>
+                                  <w:sz w:val="24"/>
+                                  <w:szCs w:val="24"/>
+                                  <w:lang w:val="de-AT"/>
+                                </w:rPr>
+                              </w:pPr>
+                            </w:p>
+                            <w:p>
+                              <w:pPr>
+                                <w:pStyle w:val="BodyA"/>
+                                <w:rPr>
+                                  <w:rStyle w:val="None"/>
+                                  <w:rFonts w:ascii="Arial" w:eastAsia="Arial" w:hAnsi="Arial" w:cs="Arial"/>
+                                  <w:sz w:val="24"/>
+                                  <w:szCs w:val="24"/>
+                                  <w:lang w:val="de-AT"/>
+                                </w:rPr>
+                              </w:pPr>
+                              <w:r>
+                                <w:rPr>
+                                  <w:rStyle w:val="None"/>
+                                  <w:rFonts w:ascii="Arial" w:hAnsi="Arial"/>
+                                  <w:b/>
+                                  <w:bCs/>
+                                  <w:sz w:val="24"/>
+                                  <w:szCs w:val="24"/>
+                                  <w:lang w:val="de-AT"/>
+                                </w:rPr>
+                                <w:t>Will ich</w:t>
+                              </w:r>
+                              <w:r>
+                                <w:rPr>
+                                  <w:rStyle w:val="None"/>
+                                  <w:rFonts w:ascii="Arial" w:hAnsi="Arial"/>
+                                  <w:b/>
+                                  <w:bCs/>
+                                  <w:sz w:val="24"/>
+                                  <w:szCs w:val="24"/>
+                                  <w:lang w:val="de-AT"/>
+                                </w:rPr>
+                                <w:t>, dass täglich ein Bericht</w:t>
+                              </w:r>
+                              <w:r>
+                                <w:rPr>
+                                  <w:rStyle w:val="None"/>
+                                  <w:rFonts w:ascii="Arial" w:hAnsi="Arial"/>
+                                  <w:b/>
+                                  <w:bCs/>
+                                  <w:sz w:val="24"/>
+                                  <w:szCs w:val="24"/>
+                                  <w:lang w:val="de-AT"/>
+                                </w:rPr>
+                                <w:t xml:space="preserve"> per E-Mail</w:t>
+                              </w:r>
+                              <w:r>
+                                <w:rPr>
+                                  <w:rStyle w:val="None"/>
+                                  <w:rFonts w:ascii="Arial" w:hAnsi="Arial"/>
+                                  <w:b/>
+                                  <w:bCs/>
+                                  <w:sz w:val="24"/>
+                                  <w:szCs w:val="24"/>
+                                  <w:lang w:val="de-AT"/>
+                                </w:rPr>
+                                <w:t xml:space="preserve"> mit allen Informationen wie Tubenanzahl und Tubenanzahlziel nach Arbeitsschluss gesendet werden</w:t>
+                              </w:r>
+                            </w:p>
+                            <w:p>
+                              <w:pPr>
+                                <w:pStyle w:val="BodyA"/>
+                                <w:rPr>
+                                  <w:rStyle w:val="None"/>
+                                  <w:rFonts w:ascii="Arial" w:eastAsia="Arial" w:hAnsi="Arial" w:cs="Arial"/>
+                                  <w:sz w:val="24"/>
+                                  <w:szCs w:val="24"/>
+                                  <w:lang w:val="de-AT"/>
+                                </w:rPr>
+                              </w:pPr>
+                            </w:p>
+                            <w:p>
+                              <w:pPr>
+                                <w:pStyle w:val="BodyA"/>
+                                <w:rPr>
+                                  <w:lang w:val="de-AT"/>
+                                </w:rPr>
+                              </w:pPr>
+                              <w:r>
+                                <w:rPr>
+                                  <w:rStyle w:val="None"/>
+                                  <w:rFonts w:ascii="Arial" w:hAnsi="Arial"/>
+                                  <w:b/>
+                                  <w:bCs/>
+                                  <w:sz w:val="24"/>
+                                  <w:szCs w:val="24"/>
+                                  <w:lang w:val="de-AT"/>
+                                </w:rPr>
+                                <w:t>damit</w:t>
+                              </w:r>
+                              <w:r>
+                                <w:rPr>
+                                  <w:rStyle w:val="None"/>
+                                  <w:rFonts w:ascii="Arial" w:hAnsi="Arial"/>
+                                  <w:sz w:val="24"/>
+                                  <w:szCs w:val="24"/>
+                                  <w:lang w:val="de-AT"/>
+                                </w:rPr>
+                                <w:t xml:space="preserve"> </w:t>
+                              </w:r>
+                              <w:r>
+                                <w:rPr>
+                                  <w:rStyle w:val="None"/>
+                                  <w:rFonts w:ascii="Arial" w:hAnsi="Arial"/>
+                                  <w:sz w:val="24"/>
+                                  <w:szCs w:val="24"/>
+                                  <w:lang w:val="de-AT"/>
+                                </w:rPr>
+                                <w:t xml:space="preserve">ich die Täglichen Ergebnisse der Maschinen </w:t>
+                              </w:r>
+                              <w:r>
+                                <w:rPr>
+                                  <w:rStyle w:val="None"/>
+                                  <w:rFonts w:ascii="Arial" w:hAnsi="Arial"/>
+                                  <w:sz w:val="24"/>
+                                  <w:szCs w:val="24"/>
+                                  <w:lang w:val="de-AT"/>
+                                </w:rPr>
+                                <w:t>ablesen kann</w:t>
+                              </w:r>
+                              <w:r>
+                                <w:rPr>
+                                  <w:rStyle w:val="None"/>
+                                  <w:rFonts w:ascii="Arial" w:hAnsi="Arial"/>
+                                  <w:sz w:val="24"/>
+                                  <w:szCs w:val="24"/>
+                                  <w:lang w:val="de-AT"/>
+                                </w:rPr>
+                                <w:t>.</w:t>
+                              </w:r>
+                            </w:p>
+                          </w:txbxContent>
+                        </wps:txbx>
+                        <wps:bodyPr wrap="square" lIns="45718" tIns="45718" rIns="45718" bIns="45718" numCol="1" anchor="t">
+                          <a:noAutofit/>
+                        </wps:bodyPr>
+                      </wps:wsp>
+                      <wps:wsp>
+                        <wps:cNvPr id="58568791" name="Text Box 19"/>
+                        <wps:cNvSpPr txBox="1"/>
+                        <wps:spPr>
+                          <a:xfrm>
+                            <a:off x="-1" y="2647334"/>
+                            <a:ext cx="5853892" cy="2153436"/>
+                          </a:xfrm>
+                          <a:prstGeom prst="rect">
+                            <a:avLst/>
+                          </a:prstGeom>
+                          <a:solidFill>
+                            <a:srgbClr val="FFFFFF"/>
+                          </a:solidFill>
+                          <a:ln w="12700" cap="flat">
+                            <a:solidFill>
+                              <a:srgbClr val="767171"/>
+                            </a:solidFill>
+                            <a:prstDash val="solid"/>
+                            <a:round/>
+                          </a:ln>
+                          <a:effectLst/>
+                        </wps:spPr>
+                        <wps:txbx>
+                          <w:txbxContent>
+                            <w:p>
+                              <w:pPr>
+                                <w:pStyle w:val="BodyA"/>
+                                <w:rPr>
+                                  <w:rStyle w:val="None"/>
+                                  <w:rFonts w:ascii="Arial" w:eastAsia="Arial" w:hAnsi="Arial" w:cs="Arial"/>
+                                  <w:b/>
+                                  <w:bCs/>
+                                  <w:color w:val="3172C8"/>
+                                  <w:sz w:val="32"/>
+                                  <w:szCs w:val="32"/>
+                                  <w:lang w:val="de-DE"/>
+                                </w:rPr>
+                              </w:pPr>
+                              <w:r>
+                                <w:rPr>
+                                  <w:rStyle w:val="None"/>
+                                  <w:rFonts w:ascii="Arial" w:hAnsi="Arial"/>
+                                  <w:b/>
+                                  <w:bCs/>
+                                  <w:color w:val="3172C8"/>
+                                  <w:sz w:val="32"/>
+                                  <w:szCs w:val="32"/>
+                                  <w:lang w:val="de-DE"/>
+                                </w:rPr>
+                                <w:t>Akzeptanzkriterium</w:t>
+                              </w:r>
+                            </w:p>
+                            <w:p>
+                              <w:pPr>
+                                <w:pStyle w:val="BodyA"/>
+                                <w:rPr>
+                                  <w:rStyle w:val="None"/>
+                                  <w:rFonts w:ascii="Arial" w:eastAsia="Arial" w:hAnsi="Arial" w:cs="Arial"/>
+                                  <w:b/>
+                                  <w:bCs/>
+                                  <w:sz w:val="24"/>
+                                  <w:szCs w:val="24"/>
+                                  <w:lang w:val="de-AT"/>
+                                </w:rPr>
+                              </w:pPr>
+                            </w:p>
+                            <w:p>
+                              <w:pPr>
+                                <w:pStyle w:val="BodyA"/>
+                                <w:rPr>
+                                  <w:rStyle w:val="None"/>
+                                  <w:rFonts w:ascii="Arial" w:eastAsia="Arial" w:hAnsi="Arial" w:cs="Arial"/>
+                                  <w:sz w:val="24"/>
+                                  <w:szCs w:val="24"/>
+                                  <w:lang w:val="de-AT"/>
+                                </w:rPr>
+                              </w:pPr>
+                              <w:r>
+                                <w:rPr>
+                                  <w:rStyle w:val="None"/>
+                                  <w:rFonts w:ascii="Arial" w:hAnsi="Arial"/>
+                                  <w:b/>
+                                  <w:bCs/>
+                                  <w:sz w:val="24"/>
+                                  <w:szCs w:val="24"/>
+                                  <w:lang w:val="de-AT"/>
+                                </w:rPr>
+                                <w:t xml:space="preserve">Gegeben ist: </w:t>
+                              </w:r>
+                              <w:r>
+                                <w:rPr>
+                                  <w:rStyle w:val="None"/>
+                                  <w:rFonts w:ascii="Arial" w:hAnsi="Arial"/>
+                                  <w:sz w:val="24"/>
+                                  <w:szCs w:val="24"/>
+                                  <w:lang w:val="de-AT"/>
+                                </w:rPr>
+                                <w:t>Die Applikation und deren Daten</w:t>
+                              </w:r>
+                            </w:p>
+                            <w:p>
+                              <w:pPr>
+                                <w:pStyle w:val="BodyA"/>
+                                <w:rPr>
+                                  <w:rStyle w:val="None"/>
+                                  <w:rFonts w:ascii="Arial" w:eastAsia="Arial" w:hAnsi="Arial" w:cs="Arial"/>
+                                  <w:sz w:val="24"/>
+                                  <w:szCs w:val="24"/>
+                                  <w:lang w:val="de-AT"/>
+                                </w:rPr>
+                              </w:pPr>
+                            </w:p>
+                            <w:p>
+                              <w:pPr>
+                                <w:pStyle w:val="BodyA"/>
+                                <w:rPr>
+                                  <w:rStyle w:val="None"/>
+                                  <w:rFonts w:ascii="Arial" w:eastAsia="Arial" w:hAnsi="Arial" w:cs="Arial"/>
+                                  <w:i/>
+                                  <w:iCs/>
+                                  <w:sz w:val="24"/>
+                                  <w:szCs w:val="24"/>
+                                  <w:lang w:val="de-AT"/>
+                                </w:rPr>
+                              </w:pPr>
+                              <w:r>
+                                <w:rPr>
+                                  <w:rStyle w:val="None"/>
+                                  <w:rFonts w:ascii="Arial" w:hAnsi="Arial"/>
+                                  <w:b/>
+                                  <w:bCs/>
+                                  <w:sz w:val="24"/>
+                                  <w:szCs w:val="24"/>
+                                  <w:lang w:val="de-AT"/>
+                                </w:rPr>
+                                <w:t>Wenn:</w:t>
+                              </w:r>
+                              <w:r>
+                                <w:rPr>
+                                  <w:rStyle w:val="None"/>
+                                  <w:rFonts w:ascii="Arial" w:hAnsi="Arial"/>
+                                  <w:sz w:val="24"/>
+                                  <w:szCs w:val="24"/>
+                                  <w:lang w:val="de-AT"/>
+                                </w:rPr>
+                                <w:t xml:space="preserve"> </w:t>
+                              </w:r>
+                              <w:r>
+                                <w:rPr>
+                                  <w:rStyle w:val="None"/>
+                                  <w:rFonts w:ascii="Arial" w:hAnsi="Arial"/>
+                                  <w:sz w:val="24"/>
+                                  <w:szCs w:val="24"/>
+                                  <w:lang w:val="de-AT"/>
+                                </w:rPr>
+                                <w:t>Uhrzeit 18:00 ist</w:t>
+                              </w:r>
+                            </w:p>
+                            <w:p>
+                              <w:pPr>
+                                <w:pStyle w:val="BodyA"/>
+                                <w:rPr>
+                                  <w:rStyle w:val="None"/>
+                                  <w:rFonts w:ascii="Arial" w:eastAsia="Arial" w:hAnsi="Arial" w:cs="Arial"/>
+                                  <w:sz w:val="24"/>
+                                  <w:szCs w:val="24"/>
+                                  <w:lang w:val="de-AT"/>
+                                </w:rPr>
+                              </w:pPr>
+                            </w:p>
+                            <w:p>
+                              <w:pPr>
+                                <w:pStyle w:val="BodyA"/>
+                                <w:rPr>
+                                  <w:rStyle w:val="None"/>
+                                  <w:rFonts w:ascii="Arial" w:eastAsia="Arial" w:hAnsi="Arial" w:cs="Arial"/>
+                                  <w:sz w:val="24"/>
+                                  <w:szCs w:val="24"/>
+                                  <w:lang w:val="de-AT"/>
+                                </w:rPr>
+                              </w:pPr>
+                            </w:p>
+                            <w:p>
+                              <w:pPr>
+                                <w:pStyle w:val="BodyA"/>
+                                <w:rPr>
+                                  <w:rFonts w:ascii="Arial" w:hAnsi="Arial"/>
+                                  <w:sz w:val="24"/>
+                                  <w:szCs w:val="24"/>
+                                  <w:lang w:val="de-AT"/>
+                                </w:rPr>
+                              </w:pPr>
+                              <w:r>
+                                <w:rPr>
+                                  <w:rStyle w:val="None"/>
+                                  <w:rFonts w:ascii="Arial" w:hAnsi="Arial"/>
+                                  <w:b/>
+                                  <w:bCs/>
+                                  <w:sz w:val="24"/>
+                                  <w:szCs w:val="24"/>
+                                  <w:lang w:val="de-AT"/>
+                                </w:rPr>
+                                <w:t>Dann:</w:t>
+                              </w:r>
+                              <w:r>
+                                <w:rPr>
+                                  <w:rStyle w:val="None"/>
+                                  <w:rFonts w:ascii="Arial" w:hAnsi="Arial"/>
+                                  <w:sz w:val="24"/>
+                                  <w:szCs w:val="24"/>
+                                  <w:lang w:val="de-AT"/>
+                                </w:rPr>
+                                <w:t xml:space="preserve"> </w:t>
+                              </w:r>
+                              <w:r>
+                                <w:rPr>
+                                  <w:rStyle w:val="None"/>
+                                  <w:rFonts w:ascii="Arial" w:hAnsi="Arial"/>
+                                  <w:sz w:val="24"/>
+                                  <w:szCs w:val="24"/>
+                                  <w:lang w:val="de-AT"/>
+                                </w:rPr>
+                                <w:t>wird ein Bericht mit allen Informationen der 4 Maschinen an eine vorgegebene E-Mail gesendet</w:t>
+                              </w:r>
+                            </w:p>
+                          </w:txbxContent>
+                        </wps:txbx>
+                        <wps:bodyPr wrap="square" lIns="45718" tIns="45718" rIns="45718" bIns="45718" numCol="1" anchor="t">
+                          <a:noAutofit/>
+                        </wps:bodyPr>
+                      </wps:wsp>
+                    </wpg:wgp>
+                  </a:graphicData>
+                </a:graphic>
+              </wp:inline>
+            </w:drawing>
+          </mc:Choice>
+          <mc:Fallback>
+            <w:pict>
+              <v:group w14:anchorId="255821EB" id="_x0000_s1098" alt="Group 4" style="width:460.95pt;height:378pt;mso-position-horizontal-relative:char;mso-position-vertical-relative:line" coordorigin="-5" coordsize="58544,48007" o:gfxdata="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">
+                <v:shape id="Text Box 9" o:spid="_x0000_s1099" type="#_x0000_t202" style="position:absolute;width:32163;height:7347;visibility:visible;mso-wrap-style:square;v-text-anchor:top" o:gfxdata="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" strokecolor="#767171" strokeweight="1pt">
+                  <v:stroke joinstyle="round"/>
+                  <v:textbox inset="1.2699mm,1.2699mm,1.2699mm,1.2699mm">
+                    <w:txbxContent>
+                      <w:p>
+                        <w:pPr>
+                          <w:pStyle w:val="BodyA"/>
+                          <w:spacing w:before="120"/>
+                          <w:rPr>
+                            <w:rFonts w:ascii="Arial" w:eastAsia="Arial" w:hAnsi="Arial" w:cs="Arial"/>
+                            <w:sz w:val="24"/>
+                            <w:szCs w:val="24"/>
+                            <w:lang w:val="de-DE"/>
+                          </w:rPr>
+                        </w:pPr>
+                        <w:r>
+                          <w:rPr>
+                            <w:rStyle w:val="None"/>
+                            <w:rFonts w:ascii="Arial" w:hAnsi="Arial"/>
+                            <w:b/>
+                            <w:bCs/>
+                            <w:sz w:val="24"/>
+                            <w:szCs w:val="24"/>
+                            <w:lang w:val="de-DE"/>
+                          </w:rPr>
+                          <w:t>Title:</w:t>
+                        </w:r>
+                        <w:r>
+                          <w:rPr>
+                            <w:rStyle w:val="None"/>
+                            <w:rFonts w:ascii="Arial" w:eastAsia="Arial" w:hAnsi="Arial" w:cs="Arial"/>
+                            <w:sz w:val="24"/>
+                            <w:szCs w:val="24"/>
+                            <w:lang w:val="de-DE"/>
+                          </w:rPr>
+                          <w:t xml:space="preserve"> </w:t>
+                        </w:r>
+                        <w:r>
+                          <w:rPr>
+                            <w:rStyle w:val="None"/>
+                            <w:rFonts w:ascii="Arial" w:eastAsia="Arial" w:hAnsi="Arial" w:cs="Arial"/>
+                            <w:sz w:val="24"/>
+                            <w:szCs w:val="24"/>
+                            <w:lang w:val="de-DE"/>
+                          </w:rPr>
+                          <w:t>Bericht nach Arbeitsschluss senden</w:t>
+                        </w:r>
+                      </w:p>
+                    </w:txbxContent>
+                  </v:textbox>
+                </v:shape>
+                <v:shape id="Text Box 10" o:spid="_x0000_s1100" type="#_x0000_t202" style="position:absolute;left:32150;width:13178;height:7337;visibility:visible;mso-wrap-style:square;v-text-anchor:top" o:gfxdata="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" strokecolor="#767171" strokeweight="1pt">
+                  <v:stroke joinstyle="round"/>
+                  <v:textbox inset="1.2699mm,1.2699mm,1.2699mm,1.2699mm">
+                    <w:txbxContent>
+                      <w:p>
+                        <w:pPr>
+                          <w:pStyle w:val="BodyA"/>
+                          <w:spacing w:before="120"/>
+                          <w:rPr>
+                            <w:rFonts w:ascii="Arial" w:eastAsia="Arial" w:hAnsi="Arial" w:cs="Arial"/>
+                            <w:sz w:val="24"/>
+                            <w:szCs w:val="24"/>
+                          </w:rPr>
+                        </w:pPr>
+                        <w:r>
+                          <w:rPr>
+                            <w:rStyle w:val="None"/>
+                            <w:rFonts w:ascii="Arial" w:hAnsi="Arial"/>
+                            <w:b/>
+                            <w:bCs/>
+                            <w:sz w:val="24"/>
+                            <w:szCs w:val="24"/>
+                          </w:rPr>
+                          <w:t xml:space="preserve">Priority: </w:t>
+                        </w:r>
+                        <w:r>
+                          <w:rPr>
+                            <w:rStyle w:val="None"/>
+                            <w:rFonts w:ascii="Arial" w:eastAsia="Arial" w:hAnsi="Arial" w:cs="Arial"/>
+                            <w:sz w:val="24"/>
+                            <w:szCs w:val="24"/>
+                          </w:rPr>
+                          <w:t>HOCH</w:t>
+                        </w:r>
+                      </w:p>
+                    </w:txbxContent>
+                  </v:textbox>
+                </v:shape>
+                <v:shape id="Text Box 11" o:spid="_x0000_s1101" type="#_x0000_t202" style="position:absolute;left:45275;width:13263;height:7346;visibility:visible;mso-wrap-style:square;v-text-anchor:top" o:gfxdata="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" strokecolor="#767171" strokeweight="1pt">
+                  <v:stroke joinstyle="round"/>
+                  <v:textbox inset="1.2699mm,1.2699mm,1.2699mm,1.2699mm">
+                    <w:txbxContent>
+                      <w:p>
+                        <w:pPr>
+                          <w:pStyle w:val="BodyA"/>
+                          <w:spacing w:before="120"/>
+                        </w:pPr>
+                        <w:r>
+                          <w:rPr>
+                            <w:rStyle w:val="None"/>
+                            <w:rFonts w:ascii="Arial" w:hAnsi="Arial"/>
+                            <w:b/>
+                            <w:bCs/>
+                            <w:sz w:val="24"/>
+                            <w:szCs w:val="24"/>
+                            <w:lang w:val="it-IT"/>
+                          </w:rPr>
+                          <w:t>Estimate: Mittel</w:t>
+                        </w:r>
+                      </w:p>
+                    </w:txbxContent>
+                  </v:textbox>
+                </v:shape>
+                <v:shape id="Text Box 8" o:spid="_x0000_s1102" type="#_x0000_t202" style="position:absolute;left:-5;top:7347;width:58543;height:19637;visibility:visible;mso-wrap-style:square;v-text-anchor:top" o:gfxdata="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" strokecolor="#767171" strokeweight="1pt">
+                  <v:stroke joinstyle="round"/>
+                  <v:textbox inset="1.2699mm,1.2699mm,1.2699mm,1.2699mm">
+                    <w:txbxContent>
+                      <w:p>
+                        <w:pPr>
+                          <w:pStyle w:val="BodyA"/>
+                          <w:rPr>
+                            <w:rStyle w:val="None"/>
+                            <w:rFonts w:ascii="Arial" w:eastAsia="Arial" w:hAnsi="Arial" w:cs="Arial"/>
+                            <w:b/>
+                            <w:bCs/>
+                            <w:color w:val="3172C8"/>
+                            <w:sz w:val="32"/>
+                            <w:szCs w:val="32"/>
+                            <w:lang w:val="de-AT"/>
+                          </w:rPr>
+                        </w:pPr>
+                        <w:r>
+                          <w:rPr>
+                            <w:rStyle w:val="None"/>
+                            <w:rFonts w:ascii="Arial" w:hAnsi="Arial"/>
+                            <w:b/>
+                            <w:bCs/>
+                            <w:color w:val="3172C8"/>
+                            <w:sz w:val="32"/>
+                            <w:szCs w:val="32"/>
+                            <w:lang w:val="de-AT"/>
+                          </w:rPr>
+                          <w:t xml:space="preserve">User </w:t>
+                        </w:r>
+                        <w:proofErr w:type="spellStart"/>
+                        <w:r>
+                          <w:rPr>
+                            <w:rStyle w:val="None"/>
+                            <w:rFonts w:ascii="Arial" w:hAnsi="Arial"/>
+                            <w:b/>
+                            <w:bCs/>
+                            <w:color w:val="3172C8"/>
+                            <w:sz w:val="32"/>
+                            <w:szCs w:val="32"/>
+                            <w:lang w:val="de-AT"/>
+                          </w:rPr>
+                          <w:t>story</w:t>
+                        </w:r>
+                        <w:proofErr w:type="spellEnd"/>
+                      </w:p>
+                      <w:p>
+                        <w:pPr>
+                          <w:pStyle w:val="BodyA"/>
+                          <w:rPr>
+                            <w:rStyle w:val="None"/>
+                            <w:rFonts w:ascii="Arial" w:eastAsia="Arial" w:hAnsi="Arial" w:cs="Arial"/>
+                            <w:sz w:val="24"/>
+                            <w:szCs w:val="24"/>
+                            <w:lang w:val="de-AT"/>
+                          </w:rPr>
+                        </w:pPr>
+                      </w:p>
+                      <w:p>
+                        <w:pPr>
+                          <w:pStyle w:val="BodyA"/>
+                          <w:rPr>
+                            <w:rStyle w:val="None"/>
+                            <w:rFonts w:ascii="Arial" w:eastAsia="Arial" w:hAnsi="Arial" w:cs="Arial"/>
+                            <w:sz w:val="24"/>
+                            <w:szCs w:val="24"/>
+                            <w:lang w:val="de-AT"/>
+                          </w:rPr>
+                        </w:pPr>
+                        <w:r>
+                          <w:rPr>
+                            <w:rStyle w:val="None"/>
+                            <w:rFonts w:ascii="Arial" w:hAnsi="Arial"/>
+                            <w:b/>
+                            <w:bCs/>
+                            <w:sz w:val="24"/>
+                            <w:szCs w:val="24"/>
+                            <w:lang w:val="pt-PT"/>
+                          </w:rPr>
+                          <w:t>Als</w:t>
+                        </w:r>
+                        <w:r>
+                          <w:rPr>
+                            <w:rStyle w:val="None"/>
+                            <w:rFonts w:ascii="Arial" w:hAnsi="Arial"/>
+                            <w:sz w:val="24"/>
+                            <w:szCs w:val="24"/>
+                            <w:lang w:val="de-AT"/>
+                          </w:rPr>
+                          <w:t xml:space="preserve"> </w:t>
+                        </w:r>
+                        <w:r>
+                          <w:rPr>
+                            <w:rStyle w:val="None"/>
+                            <w:rFonts w:ascii="Arial" w:hAnsi="Arial"/>
+                            <w:sz w:val="24"/>
+                            <w:szCs w:val="24"/>
+                            <w:lang w:val="de-AT"/>
+                          </w:rPr>
+                          <w:t>Chef</w:t>
+                        </w:r>
+                        <w:r>
+                          <w:rPr>
+                            <w:rStyle w:val="None"/>
+                            <w:rFonts w:ascii="Arial" w:hAnsi="Arial"/>
+                            <w:i/>
+                            <w:iCs/>
+                            <w:sz w:val="24"/>
+                            <w:szCs w:val="24"/>
+                            <w:lang w:val="de-AT"/>
+                          </w:rPr>
+                          <w:t>,</w:t>
+                        </w:r>
+                      </w:p>
+                      <w:p>
+                        <w:pPr>
+                          <w:pStyle w:val="BodyA"/>
+                          <w:rPr>
+                            <w:rStyle w:val="None"/>
+                            <w:rFonts w:ascii="Arial" w:eastAsia="Arial" w:hAnsi="Arial" w:cs="Arial"/>
+                            <w:sz w:val="24"/>
+                            <w:szCs w:val="24"/>
+                            <w:lang w:val="de-AT"/>
+                          </w:rPr>
+                        </w:pPr>
+                      </w:p>
+                      <w:p>
+                        <w:pPr>
+                          <w:pStyle w:val="BodyA"/>
+                          <w:rPr>
+                            <w:rStyle w:val="None"/>
+                            <w:rFonts w:ascii="Arial" w:eastAsia="Arial" w:hAnsi="Arial" w:cs="Arial"/>
+                            <w:sz w:val="24"/>
+                            <w:szCs w:val="24"/>
+                            <w:lang w:val="de-AT"/>
+                          </w:rPr>
+                        </w:pPr>
+                      </w:p>
+                      <w:p>
+                        <w:pPr>
+                          <w:pStyle w:val="BodyA"/>
+                          <w:rPr>
+                            <w:rStyle w:val="None"/>
+                            <w:rFonts w:ascii="Arial" w:eastAsia="Arial" w:hAnsi="Arial" w:cs="Arial"/>
+                            <w:sz w:val="24"/>
+                            <w:szCs w:val="24"/>
+                            <w:lang w:val="de-AT"/>
+                          </w:rPr>
+                        </w:pPr>
+                        <w:r>
+                          <w:rPr>
+                            <w:rStyle w:val="None"/>
+                            <w:rFonts w:ascii="Arial" w:hAnsi="Arial"/>
+                            <w:b/>
+                            <w:bCs/>
+                            <w:sz w:val="24"/>
+                            <w:szCs w:val="24"/>
+                            <w:lang w:val="de-AT"/>
+                          </w:rPr>
+                          <w:t>Will ich</w:t>
+                        </w:r>
+                        <w:r>
+                          <w:rPr>
+                            <w:rStyle w:val="None"/>
+                            <w:rFonts w:ascii="Arial" w:hAnsi="Arial"/>
+                            <w:b/>
+                            <w:bCs/>
+                            <w:sz w:val="24"/>
+                            <w:szCs w:val="24"/>
+                            <w:lang w:val="de-AT"/>
+                          </w:rPr>
+                          <w:t>, dass täglich ein Bericht</w:t>
+                        </w:r>
+                        <w:r>
+                          <w:rPr>
+                            <w:rStyle w:val="None"/>
+                            <w:rFonts w:ascii="Arial" w:hAnsi="Arial"/>
+                            <w:b/>
+                            <w:bCs/>
+                            <w:sz w:val="24"/>
+                            <w:szCs w:val="24"/>
+                            <w:lang w:val="de-AT"/>
+                          </w:rPr>
+                          <w:t xml:space="preserve"> per E-Mail</w:t>
+                        </w:r>
+                        <w:r>
+                          <w:rPr>
+                            <w:rStyle w:val="None"/>
+                            <w:rFonts w:ascii="Arial" w:hAnsi="Arial"/>
+                            <w:b/>
+                            <w:bCs/>
+                            <w:sz w:val="24"/>
+                            <w:szCs w:val="24"/>
+                            <w:lang w:val="de-AT"/>
+                          </w:rPr>
+                          <w:t xml:space="preserve"> mit allen Informationen wie Tubenanzahl und Tubenanzahlziel nach Arbeitsschluss gesendet werden</w:t>
+                        </w:r>
+                      </w:p>
+                      <w:p>
+                        <w:pPr>
+                          <w:pStyle w:val="BodyA"/>
+                          <w:rPr>
+                            <w:rStyle w:val="None"/>
+                            <w:rFonts w:ascii="Arial" w:eastAsia="Arial" w:hAnsi="Arial" w:cs="Arial"/>
+                            <w:sz w:val="24"/>
+                            <w:szCs w:val="24"/>
+                            <w:lang w:val="de-AT"/>
+                          </w:rPr>
+                        </w:pPr>
+                      </w:p>
+                      <w:p>
+                        <w:pPr>
+                          <w:pStyle w:val="BodyA"/>
+                          <w:rPr>
+                            <w:lang w:val="de-AT"/>
+                          </w:rPr>
+                        </w:pPr>
+                        <w:r>
+                          <w:rPr>
+                            <w:rStyle w:val="None"/>
+                            <w:rFonts w:ascii="Arial" w:hAnsi="Arial"/>
+                            <w:b/>
+                            <w:bCs/>
+                            <w:sz w:val="24"/>
+                            <w:szCs w:val="24"/>
+                            <w:lang w:val="de-AT"/>
+                          </w:rPr>
+                          <w:t>damit</w:t>
+                        </w:r>
+                        <w:r>
+                          <w:rPr>
+                            <w:rStyle w:val="None"/>
+                            <w:rFonts w:ascii="Arial" w:hAnsi="Arial"/>
+                            <w:sz w:val="24"/>
+                            <w:szCs w:val="24"/>
+                            <w:lang w:val="de-AT"/>
+                          </w:rPr>
+                          <w:t xml:space="preserve"> </w:t>
+                        </w:r>
+                        <w:r>
+                          <w:rPr>
+                            <w:rStyle w:val="None"/>
+                            <w:rFonts w:ascii="Arial" w:hAnsi="Arial"/>
+                            <w:sz w:val="24"/>
+                            <w:szCs w:val="24"/>
+                            <w:lang w:val="de-AT"/>
+                          </w:rPr>
+                          <w:t xml:space="preserve">ich die Täglichen Ergebnisse der Maschinen </w:t>
+                        </w:r>
+                        <w:r>
+                          <w:rPr>
+                            <w:rStyle w:val="None"/>
+                            <w:rFonts w:ascii="Arial" w:hAnsi="Arial"/>
+                            <w:sz w:val="24"/>
+                            <w:szCs w:val="24"/>
+                            <w:lang w:val="de-AT"/>
+                          </w:rPr>
+                          <w:t>ablesen kann</w:t>
+                        </w:r>
+                        <w:r>
+                          <w:rPr>
+                            <w:rStyle w:val="None"/>
+                            <w:rFonts w:ascii="Arial" w:hAnsi="Arial"/>
+                            <w:sz w:val="24"/>
+                            <w:szCs w:val="24"/>
+                            <w:lang w:val="de-AT"/>
+                          </w:rPr>
+                          <w:t>.</w:t>
+                        </w:r>
+                      </w:p>
+                    </w:txbxContent>
+                  </v:textbox>
+                </v:shape>
+                <v:shape id="Text Box 19" o:spid="_x0000_s1103" type="#_x0000_t202" style="position:absolute;top:26473;width:58538;height:21534;visibility:visible;mso-wrap-style:square;v-text-anchor:top" o:gfxdata="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" strokecolor="#767171" strokeweight="1pt">
+                  <v:stroke joinstyle="round"/>
+                  <v:textbox inset="1.2699mm,1.2699mm,1.2699mm,1.2699mm">
+                    <w:txbxContent>
+                      <w:p>
+                        <w:pPr>
+                          <w:pStyle w:val="BodyA"/>
+                          <w:rPr>
+                            <w:rStyle w:val="None"/>
+                            <w:rFonts w:ascii="Arial" w:eastAsia="Arial" w:hAnsi="Arial" w:cs="Arial"/>
+                            <w:b/>
+                            <w:bCs/>
+                            <w:color w:val="3172C8"/>
+                            <w:sz w:val="32"/>
+                            <w:szCs w:val="32"/>
+                            <w:lang w:val="de-DE"/>
+                          </w:rPr>
+                        </w:pPr>
+                        <w:r>
+                          <w:rPr>
+                            <w:rStyle w:val="None"/>
+                            <w:rFonts w:ascii="Arial" w:hAnsi="Arial"/>
+                            <w:b/>
+                            <w:bCs/>
+                            <w:color w:val="3172C8"/>
+                            <w:sz w:val="32"/>
+                            <w:szCs w:val="32"/>
+                            <w:lang w:val="de-DE"/>
+                          </w:rPr>
+                          <w:t>Akzeptanzkriterium</w:t>
+                        </w:r>
+                      </w:p>
+                      <w:p>
+                        <w:pPr>
+                          <w:pStyle w:val="BodyA"/>
+                          <w:rPr>
+                            <w:rStyle w:val="None"/>
+                            <w:rFonts w:ascii="Arial" w:eastAsia="Arial" w:hAnsi="Arial" w:cs="Arial"/>
+                            <w:b/>
+                            <w:bCs/>
+                            <w:sz w:val="24"/>
+                            <w:szCs w:val="24"/>
+                            <w:lang w:val="de-AT"/>
+                          </w:rPr>
+                        </w:pPr>
+                      </w:p>
+                      <w:p>
+                        <w:pPr>
+                          <w:pStyle w:val="BodyA"/>
+                          <w:rPr>
+                            <w:rStyle w:val="None"/>
+                            <w:rFonts w:ascii="Arial" w:eastAsia="Arial" w:hAnsi="Arial" w:cs="Arial"/>
+                            <w:sz w:val="24"/>
+                            <w:szCs w:val="24"/>
+                            <w:lang w:val="de-AT"/>
+                          </w:rPr>
+                        </w:pPr>
+                        <w:r>
+                          <w:rPr>
+                            <w:rStyle w:val="None"/>
+                            <w:rFonts w:ascii="Arial" w:hAnsi="Arial"/>
+                            <w:b/>
+                            <w:bCs/>
+                            <w:sz w:val="24"/>
+                            <w:szCs w:val="24"/>
+                            <w:lang w:val="de-AT"/>
+                          </w:rPr>
+                          <w:t xml:space="preserve">Gegeben ist: </w:t>
+                        </w:r>
+                        <w:r>
+                          <w:rPr>
+                            <w:rStyle w:val="None"/>
+                            <w:rFonts w:ascii="Arial" w:hAnsi="Arial"/>
+                            <w:sz w:val="24"/>
+                            <w:szCs w:val="24"/>
+                            <w:lang w:val="de-AT"/>
+                          </w:rPr>
+                          <w:t>Die Applikation und deren Daten</w:t>
+                        </w:r>
+                      </w:p>
+                      <w:p>
+                        <w:pPr>
+                          <w:pStyle w:val="BodyA"/>
+                          <w:rPr>
+                            <w:rStyle w:val="None"/>
+                            <w:rFonts w:ascii="Arial" w:eastAsia="Arial" w:hAnsi="Arial" w:cs="Arial"/>
+                            <w:sz w:val="24"/>
+                            <w:szCs w:val="24"/>
+                            <w:lang w:val="de-AT"/>
+                          </w:rPr>
+                        </w:pPr>
+                      </w:p>
+                      <w:p>
+                        <w:pPr>
+                          <w:pStyle w:val="BodyA"/>
+                          <w:rPr>
+                            <w:rStyle w:val="None"/>
+                            <w:rFonts w:ascii="Arial" w:eastAsia="Arial" w:hAnsi="Arial" w:cs="Arial"/>
+                            <w:i/>
+                            <w:iCs/>
+                            <w:sz w:val="24"/>
+                            <w:szCs w:val="24"/>
+                            <w:lang w:val="de-AT"/>
+                          </w:rPr>
+                        </w:pPr>
+                        <w:r>
+                          <w:rPr>
+                            <w:rStyle w:val="None"/>
+                            <w:rFonts w:ascii="Arial" w:hAnsi="Arial"/>
+                            <w:b/>
+                            <w:bCs/>
+                            <w:sz w:val="24"/>
+                            <w:szCs w:val="24"/>
+                            <w:lang w:val="de-AT"/>
+                          </w:rPr>
+                          <w:t>Wenn:</w:t>
+                        </w:r>
+                        <w:r>
+                          <w:rPr>
+                            <w:rStyle w:val="None"/>
+                            <w:rFonts w:ascii="Arial" w:hAnsi="Arial"/>
+                            <w:sz w:val="24"/>
+                            <w:szCs w:val="24"/>
+                            <w:lang w:val="de-AT"/>
+                          </w:rPr>
+                          <w:t xml:space="preserve"> </w:t>
+                        </w:r>
+                        <w:r>
+                          <w:rPr>
+                            <w:rStyle w:val="None"/>
+                            <w:rFonts w:ascii="Arial" w:hAnsi="Arial"/>
+                            <w:sz w:val="24"/>
+                            <w:szCs w:val="24"/>
+                            <w:lang w:val="de-AT"/>
+                          </w:rPr>
+                          <w:t>Uhrzeit 18:00 ist</w:t>
+                        </w:r>
+                      </w:p>
+                      <w:p>
+                        <w:pPr>
+                          <w:pStyle w:val="BodyA"/>
+                          <w:rPr>
+                            <w:rStyle w:val="None"/>
+                            <w:rFonts w:ascii="Arial" w:eastAsia="Arial" w:hAnsi="Arial" w:cs="Arial"/>
+                            <w:sz w:val="24"/>
+                            <w:szCs w:val="24"/>
+                            <w:lang w:val="de-AT"/>
+                          </w:rPr>
+                        </w:pPr>
+                      </w:p>
+                      <w:p>
+                        <w:pPr>
+                          <w:pStyle w:val="BodyA"/>
+                          <w:rPr>
+                            <w:rStyle w:val="None"/>
+                            <w:rFonts w:ascii="Arial" w:eastAsia="Arial" w:hAnsi="Arial" w:cs="Arial"/>
+                            <w:sz w:val="24"/>
+                            <w:szCs w:val="24"/>
+                            <w:lang w:val="de-AT"/>
+                          </w:rPr>
+                        </w:pPr>
+                      </w:p>
+                      <w:p>
+                        <w:pPr>
+                          <w:pStyle w:val="BodyA"/>
+                          <w:rPr>
+                            <w:rFonts w:ascii="Arial" w:hAnsi="Arial"/>
+                            <w:sz w:val="24"/>
+                            <w:szCs w:val="24"/>
+                            <w:lang w:val="de-AT"/>
+                          </w:rPr>
+                        </w:pPr>
+                        <w:r>
+                          <w:rPr>
+                            <w:rStyle w:val="None"/>
+                            <w:rFonts w:ascii="Arial" w:hAnsi="Arial"/>
+                            <w:b/>
+                            <w:bCs/>
+                            <w:sz w:val="24"/>
+                            <w:szCs w:val="24"/>
+                            <w:lang w:val="de-AT"/>
+                          </w:rPr>
+                          <w:t>Dann:</w:t>
+                        </w:r>
+                        <w:r>
+                          <w:rPr>
+                            <w:rStyle w:val="None"/>
+                            <w:rFonts w:ascii="Arial" w:hAnsi="Arial"/>
+                            <w:sz w:val="24"/>
+                            <w:szCs w:val="24"/>
+                            <w:lang w:val="de-AT"/>
+                          </w:rPr>
+                          <w:t xml:space="preserve"> </w:t>
+                        </w:r>
+                        <w:r>
+                          <w:rPr>
+                            <w:rStyle w:val="None"/>
+                            <w:rFonts w:ascii="Arial" w:hAnsi="Arial"/>
+                            <w:sz w:val="24"/>
+                            <w:szCs w:val="24"/>
+                            <w:lang w:val="de-AT"/>
+                          </w:rPr>
+                          <w:t>wird ein Bericht mit allen Informationen der 4 Maschinen an eine vorgegebene E-Mail gesendet</w:t>
+                        </w:r>
+                      </w:p>
+                    </w:txbxContent>
+                  </v:textbox>
+                </v:shape>
+                <w10:anchorlock/>
               </v:group>
             </w:pict>
           </mc:Fallback>

</xml_diff>